<commit_message>
THE THEMATIC CONTEXT OF THE PROBLEM
</commit_message>
<xml_diff>
--- a/doc/Documentation.docx
+++ b/doc/Documentation.docx
@@ -419,14 +419,152 @@
       </w:r>
     </w:p>
     <w:p/>
-    <w:p/>
-    <w:p/>
-    <w:p/>
-    <w:p/>
     <w:p>
       <w:pPr>
-        <w:pStyle w:val="CMU-Heading2"/>
-      </w:pPr>
+        <w:ind w:firstLine="720"/>
+        <w:jc w:val="both"/>
+        <w:rPr>
+          <w:rFonts w:ascii="CMU Serif" w:hAnsi="CMU Serif" w:cs="CMU Serif"/>
+          <w:sz w:val="36"/>
+          <w:szCs w:val="36"/>
+        </w:rPr>
+      </w:pPr>
+      <w:r>
+        <w:rPr>
+          <w:rFonts w:ascii="CMU Serif" w:hAnsi="CMU Serif" w:cs="CMU Serif"/>
+          <w:sz w:val="36"/>
+          <w:szCs w:val="36"/>
+        </w:rPr>
+        <w:t xml:space="preserve">As I said, this project was implemented within the study of the </w:t>
+      </w:r>
+      <w:r>
+        <w:rPr>
+          <w:rFonts w:ascii="CMU Serif" w:hAnsi="CMU Serif" w:cs="CMU Serif"/>
+          <w:sz w:val="36"/>
+          <w:szCs w:val="36"/>
+        </w:rPr>
+        <w:t>subject</w:t>
+      </w:r>
+      <w:r>
+        <w:rPr>
+          <w:rFonts w:ascii="CMU Serif" w:hAnsi="CMU Serif" w:cs="CMU Serif"/>
+          <w:sz w:val="36"/>
+          <w:szCs w:val="36"/>
+        </w:rPr>
+        <w:t xml:space="preserve"> </w:t>
+      </w:r>
+      <w:r>
+        <w:rPr>
+          <w:rFonts w:ascii="CMU Serif" w:hAnsi="CMU Serif" w:cs="CMU Serif"/>
+          <w:b/>
+          <w:bCs/>
+          <w:sz w:val="36"/>
+          <w:szCs w:val="36"/>
+        </w:rPr>
+        <w:t>“</w:t>
+      </w:r>
+      <w:r>
+        <w:rPr>
+          <w:rFonts w:ascii="CMU Serif" w:hAnsi="CMU Serif" w:cs="CMU Serif"/>
+          <w:b/>
+          <w:bCs/>
+          <w:sz w:val="36"/>
+          <w:szCs w:val="36"/>
+        </w:rPr>
+        <w:t>Advanced Programming Methods</w:t>
+      </w:r>
+      <w:r>
+        <w:rPr>
+          <w:rFonts w:ascii="CMU Serif" w:hAnsi="CMU Serif" w:cs="CMU Serif"/>
+          <w:b/>
+          <w:bCs/>
+          <w:sz w:val="36"/>
+          <w:szCs w:val="36"/>
+        </w:rPr>
+        <w:t>”</w:t>
+      </w:r>
+      <w:r>
+        <w:rPr>
+          <w:rFonts w:ascii="CMU Serif" w:hAnsi="CMU Serif" w:cs="CMU Serif"/>
+          <w:b/>
+          <w:bCs/>
+          <w:sz w:val="36"/>
+          <w:szCs w:val="36"/>
+        </w:rPr>
+        <w:t>.</w:t>
+      </w:r>
+      <w:r>
+        <w:rPr>
+          <w:rFonts w:ascii="CMU Serif" w:hAnsi="CMU Serif" w:cs="CMU Serif"/>
+          <w:sz w:val="36"/>
+          <w:szCs w:val="36"/>
+        </w:rPr>
+        <w:t xml:space="preserve"> The project was assigned to students</w:t>
+      </w:r>
+      <w:r>
+        <w:rPr>
+          <w:rFonts w:ascii="CMU Serif" w:hAnsi="CMU Serif" w:cs="CMU Serif"/>
+          <w:sz w:val="36"/>
+          <w:szCs w:val="36"/>
+        </w:rPr>
+        <w:t>,</w:t>
+      </w:r>
+      <w:r>
+        <w:rPr>
+          <w:rFonts w:ascii="CMU Serif" w:hAnsi="CMU Serif" w:cs="CMU Serif"/>
+          <w:sz w:val="36"/>
+          <w:szCs w:val="36"/>
+        </w:rPr>
+        <w:t xml:space="preserve"> to </w:t>
+      </w:r>
+      <w:r>
+        <w:rPr>
+          <w:rFonts w:ascii="CMU Serif" w:hAnsi="CMU Serif" w:cs="CMU Serif"/>
+          <w:sz w:val="36"/>
+          <w:szCs w:val="36"/>
+        </w:rPr>
+        <w:t>show</w:t>
+      </w:r>
+      <w:r>
+        <w:rPr>
+          <w:rFonts w:ascii="CMU Serif" w:hAnsi="CMU Serif" w:cs="CMU Serif"/>
+          <w:sz w:val="36"/>
+          <w:szCs w:val="36"/>
+        </w:rPr>
+        <w:t xml:space="preserve"> their</w:t>
+      </w:r>
+      <w:r>
+        <w:rPr>
+          <w:rFonts w:ascii="CMU Serif" w:hAnsi="CMU Serif" w:cs="CMU Serif"/>
+          <w:sz w:val="36"/>
+          <w:szCs w:val="36"/>
+        </w:rPr>
+        <w:t xml:space="preserve"> gained</w:t>
+      </w:r>
+      <w:r>
+        <w:rPr>
+          <w:rFonts w:ascii="CMU Serif" w:hAnsi="CMU Serif" w:cs="CMU Serif"/>
+          <w:sz w:val="36"/>
+          <w:szCs w:val="36"/>
+        </w:rPr>
+        <w:t xml:space="preserve"> knowledge related to the Java programming language. It was mandatory to use a database and connect it to the graphical interface, and </w:t>
+      </w:r>
+      <w:r>
+        <w:rPr>
+          <w:rFonts w:ascii="CMU Serif" w:hAnsi="CMU Serif" w:cs="CMU Serif"/>
+          <w:sz w:val="36"/>
+          <w:szCs w:val="36"/>
+        </w:rPr>
+        <w:t>my</w:t>
+      </w:r>
+      <w:r>
+        <w:rPr>
+          <w:rFonts w:ascii="CMU Serif" w:hAnsi="CMU Serif" w:cs="CMU Serif"/>
+          <w:sz w:val="36"/>
+          <w:szCs w:val="36"/>
+        </w:rPr>
+        <w:t xml:space="preserve"> project also required the use of execution threads for windows and animations.</w:t>
+      </w:r>
     </w:p>
     <w:p/>
     <w:p/>

</xml_diff>

<commit_message>
PROBLEM DESCRIPTION is complete
</commit_message>
<xml_diff>
--- a/doc/Documentation.docx
+++ b/doc/Documentation.docx
@@ -878,6 +878,605 @@
       <w:pPr>
         <w:pStyle w:val="ListParagraph"/>
         <w:ind w:left="1080"/>
+        <w:jc w:val="both"/>
+        <w:rPr>
+          <w:rFonts w:ascii="CMU Serif" w:hAnsi="CMU Serif" w:cs="CMU Serif"/>
+          <w:sz w:val="36"/>
+          <w:szCs w:val="36"/>
+        </w:rPr>
+      </w:pPr>
+    </w:p>
+    <w:p>
+      <w:pPr>
+        <w:pStyle w:val="CMU-Heading2"/>
+        <w:numPr>
+          <w:ilvl w:val="0"/>
+          <w:numId w:val="3"/>
+        </w:numPr>
+      </w:pPr>
+      <w:r>
+        <w:t>“</w:t>
+      </w:r>
+      <w:r>
+        <w:t>TOWERS OF HANOI</w:t>
+      </w:r>
+      <w:r>
+        <w:t>”</w:t>
+      </w:r>
+      <w:r>
+        <w:t xml:space="preserve"> GAME</w:t>
+      </w:r>
+    </w:p>
+    <w:p/>
+    <w:p>
+      <w:pPr>
+        <w:ind w:firstLine="720"/>
+        <w:jc w:val="both"/>
+        <w:rPr>
+          <w:rFonts w:ascii="CMU Serif" w:hAnsi="CMU Serif" w:cs="CMU Serif"/>
+          <w:sz w:val="36"/>
+          <w:szCs w:val="36"/>
+        </w:rPr>
+      </w:pPr>
+      <w:r>
+        <w:rPr>
+          <w:rFonts w:ascii="CMU Serif" w:hAnsi="CMU Serif" w:cs="CMU Serif"/>
+          <w:sz w:val="36"/>
+          <w:szCs w:val="36"/>
+        </w:rPr>
+        <w:t xml:space="preserve">But what is the game </w:t>
+      </w:r>
+      <w:r>
+        <w:rPr>
+          <w:rFonts w:ascii="CMU Serif" w:hAnsi="CMU Serif" w:cs="CMU Serif"/>
+          <w:sz w:val="36"/>
+          <w:szCs w:val="36"/>
+        </w:rPr>
+        <w:t>“</w:t>
+      </w:r>
+      <w:r>
+        <w:rPr>
+          <w:rFonts w:ascii="CMU Serif" w:hAnsi="CMU Serif" w:cs="CMU Serif"/>
+          <w:sz w:val="36"/>
+          <w:szCs w:val="36"/>
+        </w:rPr>
+        <w:t>Towers of Hanoi</w:t>
+      </w:r>
+      <w:r>
+        <w:rPr>
+          <w:rFonts w:ascii="CMU Serif" w:hAnsi="CMU Serif" w:cs="CMU Serif"/>
+          <w:sz w:val="36"/>
+          <w:szCs w:val="36"/>
+        </w:rPr>
+        <w:t>”</w:t>
+      </w:r>
+      <w:r>
+        <w:rPr>
+          <w:rFonts w:ascii="CMU Serif" w:hAnsi="CMU Serif" w:cs="CMU Serif"/>
+          <w:sz w:val="36"/>
+          <w:szCs w:val="36"/>
+        </w:rPr>
+        <w:t xml:space="preserve"> actually about?</w:t>
+      </w:r>
+    </w:p>
+    <w:p>
+      <w:pPr>
+        <w:ind w:firstLine="720"/>
+        <w:jc w:val="both"/>
+        <w:rPr>
+          <w:rFonts w:ascii="CMU Serif" w:hAnsi="CMU Serif" w:cs="CMU Serif"/>
+          <w:sz w:val="36"/>
+          <w:szCs w:val="36"/>
+        </w:rPr>
+      </w:pPr>
+      <w:r>
+        <w:rPr>
+          <w:rFonts w:ascii="CMU Serif" w:hAnsi="CMU Serif" w:cs="CMU Serif"/>
+          <w:sz w:val="36"/>
+          <w:szCs w:val="36"/>
+        </w:rPr>
+        <w:t xml:space="preserve">The Tower of Hanoi (also called </w:t>
+      </w:r>
+      <w:proofErr w:type="gramStart"/>
+      <w:r>
+        <w:rPr>
+          <w:rFonts w:ascii="CMU Serif" w:hAnsi="CMU Serif" w:cs="CMU Serif"/>
+          <w:sz w:val="36"/>
+          <w:szCs w:val="36"/>
+        </w:rPr>
+        <w:t>The</w:t>
+      </w:r>
+      <w:proofErr w:type="gramEnd"/>
+      <w:r>
+        <w:rPr>
+          <w:rFonts w:ascii="CMU Serif" w:hAnsi="CMU Serif" w:cs="CMU Serif"/>
+          <w:sz w:val="36"/>
+          <w:szCs w:val="36"/>
+        </w:rPr>
+        <w:t xml:space="preserve"> problem of Benares Temple</w:t>
+      </w:r>
+      <w:r>
+        <w:rPr>
+          <w:rFonts w:ascii="CMU Serif" w:hAnsi="CMU Serif" w:cs="CMU Serif"/>
+          <w:sz w:val="36"/>
+          <w:szCs w:val="36"/>
+        </w:rPr>
+        <w:t xml:space="preserve"> </w:t>
+      </w:r>
+      <w:r>
+        <w:rPr>
+          <w:rFonts w:ascii="CMU Serif" w:hAnsi="CMU Serif" w:cs="CMU Serif"/>
+          <w:sz w:val="36"/>
+          <w:szCs w:val="36"/>
+        </w:rPr>
+        <w:t>or Tower of Brahma or Lucas' Tower and sometimes pluralized as Towers, or simply pyramid puzzle) is a mathematical game or puzzle consisting of three rods and a number of disks of various diameters, which can slide onto any rod. The puzzle begins with the disks stacked on one rod in order of decreasing size, the smallest at the top, thus approximating a conical shape. The objective of the puzzle is to move the entire stack to the last rod, obeying the following rules:</w:t>
+      </w:r>
+    </w:p>
+    <w:p>
+      <w:pPr>
+        <w:pStyle w:val="ListParagraph"/>
+        <w:numPr>
+          <w:ilvl w:val="0"/>
+          <w:numId w:val="4"/>
+        </w:numPr>
+        <w:jc w:val="both"/>
+        <w:rPr>
+          <w:rFonts w:ascii="CMU Serif" w:hAnsi="CMU Serif" w:cs="CMU Serif"/>
+          <w:sz w:val="36"/>
+          <w:szCs w:val="36"/>
+        </w:rPr>
+      </w:pPr>
+      <w:r>
+        <w:rPr>
+          <w:rFonts w:ascii="CMU Serif" w:hAnsi="CMU Serif" w:cs="CMU Serif"/>
+          <w:sz w:val="36"/>
+          <w:szCs w:val="36"/>
+        </w:rPr>
+        <w:t>Only one disk may be moved at a time.</w:t>
+      </w:r>
+    </w:p>
+    <w:p>
+      <w:pPr>
+        <w:pStyle w:val="ListParagraph"/>
+        <w:numPr>
+          <w:ilvl w:val="0"/>
+          <w:numId w:val="4"/>
+        </w:numPr>
+        <w:jc w:val="both"/>
+        <w:rPr>
+          <w:rFonts w:ascii="CMU Serif" w:hAnsi="CMU Serif" w:cs="CMU Serif"/>
+          <w:sz w:val="36"/>
+          <w:szCs w:val="36"/>
+        </w:rPr>
+      </w:pPr>
+      <w:r>
+        <w:rPr>
+          <w:rFonts w:ascii="CMU Serif" w:hAnsi="CMU Serif" w:cs="CMU Serif"/>
+          <w:sz w:val="36"/>
+          <w:szCs w:val="36"/>
+        </w:rPr>
+        <w:t>Each move consists of taking the upper disk from one of the stacks and placing it on top of another stack or on an empty rod.</w:t>
+      </w:r>
+    </w:p>
+    <w:p>
+      <w:pPr>
+        <w:pStyle w:val="ListParagraph"/>
+        <w:numPr>
+          <w:ilvl w:val="0"/>
+          <w:numId w:val="4"/>
+        </w:numPr>
+        <w:jc w:val="both"/>
+        <w:rPr>
+          <w:rFonts w:ascii="CMU Serif" w:hAnsi="CMU Serif" w:cs="CMU Serif"/>
+          <w:sz w:val="36"/>
+          <w:szCs w:val="36"/>
+        </w:rPr>
+      </w:pPr>
+      <w:r>
+        <w:rPr>
+          <w:rFonts w:ascii="CMU Serif" w:hAnsi="CMU Serif" w:cs="CMU Serif"/>
+          <w:sz w:val="36"/>
+          <w:szCs w:val="36"/>
+        </w:rPr>
+        <w:t>No disk may be placed on top of a disk that is smaller than it.</w:t>
+      </w:r>
+    </w:p>
+    <w:p>
+      <w:pPr>
+        <w:ind w:firstLine="720"/>
+        <w:jc w:val="both"/>
+        <w:rPr>
+          <w:rFonts w:ascii="CMU Serif" w:hAnsi="CMU Serif" w:cs="CMU Serif"/>
+          <w:sz w:val="36"/>
+          <w:szCs w:val="36"/>
+        </w:rPr>
+      </w:pPr>
+      <w:r>
+        <w:rPr>
+          <w:rFonts w:ascii="CMU Serif" w:hAnsi="CMU Serif" w:cs="CMU Serif"/>
+          <w:sz w:val="36"/>
+          <w:szCs w:val="36"/>
+        </w:rPr>
+        <w:t xml:space="preserve">With </w:t>
+      </w:r>
+      <w:r>
+        <w:rPr>
+          <w:rFonts w:ascii="CMU Serif" w:hAnsi="CMU Serif" w:cs="CMU Serif"/>
+          <w:b/>
+          <w:bCs/>
+          <w:sz w:val="36"/>
+          <w:szCs w:val="36"/>
+        </w:rPr>
+        <w:t>3</w:t>
+      </w:r>
+      <w:r>
+        <w:rPr>
+          <w:rFonts w:ascii="CMU Serif" w:hAnsi="CMU Serif" w:cs="CMU Serif"/>
+          <w:sz w:val="36"/>
+          <w:szCs w:val="36"/>
+        </w:rPr>
+        <w:t xml:space="preserve"> disks, the puzzle can be solved in </w:t>
+      </w:r>
+      <w:r>
+        <w:rPr>
+          <w:rFonts w:ascii="CMU Serif" w:hAnsi="CMU Serif" w:cs="CMU Serif"/>
+          <w:b/>
+          <w:bCs/>
+          <w:sz w:val="36"/>
+          <w:szCs w:val="36"/>
+        </w:rPr>
+        <w:t xml:space="preserve">7 </w:t>
+      </w:r>
+      <w:r>
+        <w:rPr>
+          <w:rFonts w:ascii="CMU Serif" w:hAnsi="CMU Serif" w:cs="CMU Serif"/>
+          <w:sz w:val="36"/>
+          <w:szCs w:val="36"/>
+        </w:rPr>
+        <w:t xml:space="preserve">moves. The minimal number of moves required to solve a Tower of Hanoi puzzle is </w:t>
+      </w:r>
+      <m:oMath>
+        <m:sSup>
+          <m:sSupPr>
+            <m:ctrlPr>
+              <w:rPr>
+                <w:rFonts w:ascii="Cambria Math" w:hAnsi="Cambria Math" w:cs="CMU Serif"/>
+                <w:b/>
+                <w:bCs/>
+                <w:iCs/>
+                <w:sz w:val="36"/>
+                <w:szCs w:val="36"/>
+              </w:rPr>
+            </m:ctrlPr>
+          </m:sSupPr>
+          <m:e>
+            <m:r>
+              <m:rPr>
+                <m:sty m:val="b"/>
+              </m:rPr>
+              <w:rPr>
+                <w:rFonts w:ascii="Cambria Math" w:hAnsi="Cambria Math" w:cs="CMU Serif"/>
+                <w:sz w:val="36"/>
+                <w:szCs w:val="36"/>
+              </w:rPr>
+              <m:t>2</m:t>
+            </m:r>
+          </m:e>
+          <m:sup>
+            <m:r>
+              <m:rPr>
+                <m:sty m:val="b"/>
+              </m:rPr>
+              <w:rPr>
+                <w:rFonts w:ascii="Cambria Math" w:hAnsi="Cambria Math" w:cs="CMU Serif"/>
+                <w:sz w:val="36"/>
+                <w:szCs w:val="36"/>
+              </w:rPr>
+              <m:t>n</m:t>
+            </m:r>
+          </m:sup>
+        </m:sSup>
+        <m:r>
+          <m:rPr>
+            <m:sty m:val="b"/>
+          </m:rPr>
+          <w:rPr>
+            <w:rFonts w:ascii="Cambria Math" w:hAnsi="Cambria Math" w:cs="Times New Roman"/>
+            <w:sz w:val="36"/>
+            <w:szCs w:val="36"/>
+          </w:rPr>
+          <m:t>-</m:t>
+        </m:r>
+        <m:r>
+          <m:rPr>
+            <m:sty m:val="b"/>
+          </m:rPr>
+          <w:rPr>
+            <w:rFonts w:ascii="Cambria Math" w:hAnsi="Cambria Math" w:cs="CMU Serif"/>
+            <w:sz w:val="36"/>
+            <w:szCs w:val="36"/>
+          </w:rPr>
+          <m:t xml:space="preserve"> 1</m:t>
+        </m:r>
+      </m:oMath>
+      <w:r>
+        <w:rPr>
+          <w:rFonts w:ascii="CMU Serif" w:hAnsi="CMU Serif" w:cs="CMU Serif"/>
+          <w:sz w:val="36"/>
+          <w:szCs w:val="36"/>
+        </w:rPr>
+        <w:t xml:space="preserve">, where </w:t>
+      </w:r>
+      <w:r>
+        <w:rPr>
+          <w:rFonts w:ascii="CMU Serif" w:hAnsi="CMU Serif" w:cs="CMU Serif"/>
+          <w:b/>
+          <w:bCs/>
+          <w:sz w:val="36"/>
+          <w:szCs w:val="36"/>
+        </w:rPr>
+        <w:t>n</w:t>
+      </w:r>
+      <w:r>
+        <w:rPr>
+          <w:rFonts w:ascii="CMU Serif" w:hAnsi="CMU Serif" w:cs="CMU Serif"/>
+          <w:sz w:val="36"/>
+          <w:szCs w:val="36"/>
+        </w:rPr>
+        <w:t xml:space="preserve"> is the number of disks.</w:t>
+      </w:r>
+    </w:p>
+    <w:p>
+      <w:pPr>
+        <w:ind w:firstLine="720"/>
+        <w:jc w:val="both"/>
+        <w:rPr>
+          <w:rFonts w:ascii="CMU Serif" w:hAnsi="CMU Serif" w:cs="CMU Serif"/>
+          <w:sz w:val="36"/>
+          <w:szCs w:val="36"/>
+        </w:rPr>
+      </w:pPr>
+      <w:r>
+        <w:rPr>
+          <w:rFonts w:ascii="CMU Serif" w:hAnsi="CMU Serif" w:cs="CMU Serif"/>
+          <w:sz w:val="36"/>
+          <w:szCs w:val="36"/>
+        </w:rPr>
+        <w:lastRenderedPageBreak/>
+        <w:t xml:space="preserve">The puzzle can be played with any number of disks, although many toy versions have around 7 to 9 of them. </w:t>
+      </w:r>
+      <w:r>
+        <w:rPr>
+          <w:rFonts w:ascii="CMU Serif" w:hAnsi="CMU Serif" w:cs="CMU Serif"/>
+          <w:sz w:val="36"/>
+          <w:szCs w:val="36"/>
+        </w:rPr>
+        <w:t xml:space="preserve">The minimal number of moves required to solve a Tower of Hanoi puzzle is </w:t>
+      </w:r>
+      <m:oMath>
+        <m:sSup>
+          <m:sSupPr>
+            <m:ctrlPr>
+              <w:rPr>
+                <w:rFonts w:ascii="Cambria Math" w:hAnsi="Cambria Math" w:cs="CMU Serif"/>
+                <w:b/>
+                <w:bCs/>
+                <w:iCs/>
+                <w:sz w:val="36"/>
+                <w:szCs w:val="36"/>
+              </w:rPr>
+            </m:ctrlPr>
+          </m:sSupPr>
+          <m:e>
+            <m:r>
+              <m:rPr>
+                <m:sty m:val="b"/>
+              </m:rPr>
+              <w:rPr>
+                <w:rFonts w:ascii="Cambria Math" w:hAnsi="Cambria Math" w:cs="CMU Serif"/>
+                <w:sz w:val="36"/>
+                <w:szCs w:val="36"/>
+              </w:rPr>
+              <m:t>2</m:t>
+            </m:r>
+          </m:e>
+          <m:sup>
+            <m:r>
+              <m:rPr>
+                <m:sty m:val="b"/>
+              </m:rPr>
+              <w:rPr>
+                <w:rFonts w:ascii="Cambria Math" w:hAnsi="Cambria Math" w:cs="CMU Serif"/>
+                <w:sz w:val="36"/>
+                <w:szCs w:val="36"/>
+              </w:rPr>
+              <m:t>n</m:t>
+            </m:r>
+          </m:sup>
+        </m:sSup>
+        <m:r>
+          <m:rPr>
+            <m:sty m:val="b"/>
+          </m:rPr>
+          <w:rPr>
+            <w:rFonts w:ascii="Cambria Math" w:hAnsi="Cambria Math" w:cs="Times New Roman"/>
+            <w:sz w:val="36"/>
+            <w:szCs w:val="36"/>
+          </w:rPr>
+          <m:t>-</m:t>
+        </m:r>
+        <m:r>
+          <m:rPr>
+            <m:sty m:val="b"/>
+          </m:rPr>
+          <w:rPr>
+            <w:rFonts w:ascii="Cambria Math" w:hAnsi="Cambria Math" w:cs="CMU Serif"/>
+            <w:sz w:val="36"/>
+            <w:szCs w:val="36"/>
+          </w:rPr>
+          <m:t xml:space="preserve"> 1</m:t>
+        </m:r>
+      </m:oMath>
+      <w:r>
+        <w:rPr>
+          <w:rFonts w:ascii="CMU Serif" w:hAnsi="CMU Serif" w:cs="CMU Serif"/>
+          <w:sz w:val="36"/>
+          <w:szCs w:val="36"/>
+        </w:rPr>
+        <w:t xml:space="preserve">, where </w:t>
+      </w:r>
+      <w:r>
+        <w:rPr>
+          <w:rFonts w:ascii="CMU Serif" w:hAnsi="CMU Serif" w:cs="CMU Serif"/>
+          <w:b/>
+          <w:bCs/>
+          <w:sz w:val="36"/>
+          <w:szCs w:val="36"/>
+        </w:rPr>
+        <w:t>n</w:t>
+      </w:r>
+      <w:r>
+        <w:rPr>
+          <w:rFonts w:ascii="CMU Serif" w:hAnsi="CMU Serif" w:cs="CMU Serif"/>
+          <w:sz w:val="36"/>
+          <w:szCs w:val="36"/>
+        </w:rPr>
+        <w:t xml:space="preserve"> is the number of disks.</w:t>
+      </w:r>
+    </w:p>
+    <w:p>
+      <w:pPr>
+        <w:ind w:firstLine="720"/>
+        <w:jc w:val="both"/>
+        <w:rPr>
+          <w:rFonts w:ascii="CMU Serif" w:hAnsi="CMU Serif" w:cs="CMU Serif"/>
+          <w:sz w:val="36"/>
+          <w:szCs w:val="36"/>
+        </w:rPr>
+      </w:pPr>
+      <w:r>
+        <w:rPr>
+          <w:rFonts w:ascii="CMU Serif" w:hAnsi="CMU Serif" w:cs="CMU Serif"/>
+          <w:sz w:val="36"/>
+          <w:szCs w:val="36"/>
+        </w:rPr>
+        <w:t xml:space="preserve">With </w:t>
+      </w:r>
+      <w:r>
+        <w:rPr>
+          <w:rFonts w:ascii="CMU Serif" w:hAnsi="CMU Serif" w:cs="CMU Serif"/>
+          <w:b/>
+          <w:bCs/>
+          <w:sz w:val="36"/>
+          <w:szCs w:val="36"/>
+        </w:rPr>
+        <w:t>3</w:t>
+      </w:r>
+      <w:r>
+        <w:rPr>
+          <w:rFonts w:ascii="CMU Serif" w:hAnsi="CMU Serif" w:cs="CMU Serif"/>
+          <w:sz w:val="36"/>
+          <w:szCs w:val="36"/>
+        </w:rPr>
+        <w:t xml:space="preserve"> disks, the puzzle can be solved in </w:t>
+      </w:r>
+      <m:oMath>
+        <m:sSup>
+          <m:sSupPr>
+            <m:ctrlPr>
+              <w:rPr>
+                <w:rFonts w:ascii="Cambria Math" w:hAnsi="Cambria Math" w:cs="CMU Serif"/>
+                <w:b/>
+                <w:bCs/>
+                <w:iCs/>
+                <w:sz w:val="36"/>
+                <w:szCs w:val="36"/>
+              </w:rPr>
+            </m:ctrlPr>
+          </m:sSupPr>
+          <m:e>
+            <m:r>
+              <m:rPr>
+                <m:sty m:val="b"/>
+              </m:rPr>
+              <w:rPr>
+                <w:rFonts w:ascii="Cambria Math" w:hAnsi="Cambria Math" w:cs="CMU Serif"/>
+                <w:sz w:val="36"/>
+                <w:szCs w:val="36"/>
+              </w:rPr>
+              <m:t>2</m:t>
+            </m:r>
+          </m:e>
+          <m:sup>
+            <m:r>
+              <m:rPr>
+                <m:sty m:val="b"/>
+              </m:rPr>
+              <w:rPr>
+                <w:rFonts w:ascii="Cambria Math" w:hAnsi="Cambria Math" w:cs="CMU Serif"/>
+                <w:sz w:val="36"/>
+                <w:szCs w:val="36"/>
+              </w:rPr>
+              <m:t>3</m:t>
+            </m:r>
+          </m:sup>
+        </m:sSup>
+        <m:r>
+          <m:rPr>
+            <m:sty m:val="b"/>
+          </m:rPr>
+          <w:rPr>
+            <w:rFonts w:ascii="Cambria Math" w:hAnsi="Cambria Math" w:cs="Times New Roman"/>
+            <w:sz w:val="36"/>
+            <w:szCs w:val="36"/>
+          </w:rPr>
+          <m:t>-</m:t>
+        </m:r>
+        <m:r>
+          <m:rPr>
+            <m:sty m:val="b"/>
+          </m:rPr>
+          <w:rPr>
+            <w:rFonts w:ascii="Cambria Math" w:hAnsi="Cambria Math" w:cs="CMU Serif"/>
+            <w:sz w:val="36"/>
+            <w:szCs w:val="36"/>
+          </w:rPr>
+          <m:t xml:space="preserve"> 1</m:t>
+        </m:r>
+        <m:r>
+          <m:rPr>
+            <m:sty m:val="bi"/>
+          </m:rPr>
+          <w:rPr>
+            <w:rFonts w:ascii="Cambria Math" w:hAnsi="Cambria Math" w:cs="CMU Serif"/>
+            <w:sz w:val="36"/>
+            <w:szCs w:val="36"/>
+          </w:rPr>
+          <m:t>=8-1=7</m:t>
+        </m:r>
+      </m:oMath>
+      <w:r>
+        <w:rPr>
+          <w:rFonts w:ascii="CMU Serif" w:hAnsi="CMU Serif" w:cs="CMU Serif"/>
+          <w:b/>
+          <w:bCs/>
+          <w:sz w:val="36"/>
+          <w:szCs w:val="36"/>
+        </w:rPr>
+        <w:t xml:space="preserve"> </w:t>
+      </w:r>
+      <w:r>
+        <w:rPr>
+          <w:rFonts w:ascii="CMU Serif" w:hAnsi="CMU Serif" w:cs="CMU Serif"/>
+          <w:sz w:val="36"/>
+          <w:szCs w:val="36"/>
+        </w:rPr>
+        <w:t>moves.</w:t>
+      </w:r>
+    </w:p>
+    <w:p>
+      <w:pPr>
+        <w:ind w:firstLine="720"/>
         <w:jc w:val="both"/>
         <w:rPr>
           <w:rFonts w:ascii="CMU Serif" w:hAnsi="CMU Serif" w:cs="CMU Serif"/>
@@ -986,16 +1585,16 @@
     </w:lvl>
   </w:abstractNum>
   <w:abstractNum w:abstractNumId="1" w15:restartNumberingAfterBreak="0">
-    <w:nsid w:val="5A5C55EB"/>
+    <w:nsid w:val="23523685"/>
     <w:multiLevelType w:val="hybridMultilevel"/>
-    <w:tmpl w:val="A7C4A34A"/>
+    <w:tmpl w:val="9466703A"/>
     <w:lvl w:ilvl="0" w:tplc="04090001">
       <w:start w:val="1"/>
       <w:numFmt w:val="bullet"/>
       <w:lvlText w:val=""/>
       <w:lvlJc w:val="left"/>
       <w:pPr>
-        <w:ind w:left="1080" w:hanging="360"/>
+        <w:ind w:left="1440" w:hanging="360"/>
       </w:pPr>
       <w:rPr>
         <w:rFonts w:ascii="Symbol" w:hAnsi="Symbol" w:hint="default"/>
@@ -1007,7 +1606,7 @@
       <w:lvlText w:val="o"/>
       <w:lvlJc w:val="left"/>
       <w:pPr>
-        <w:ind w:left="1800" w:hanging="360"/>
+        <w:ind w:left="2160" w:hanging="360"/>
       </w:pPr>
       <w:rPr>
         <w:rFonts w:ascii="Courier New" w:hAnsi="Courier New" w:cs="Courier New" w:hint="default"/>
@@ -1019,7 +1618,7 @@
       <w:lvlText w:val=""/>
       <w:lvlJc w:val="left"/>
       <w:pPr>
-        <w:ind w:left="2520" w:hanging="360"/>
+        <w:ind w:left="2880" w:hanging="360"/>
       </w:pPr>
       <w:rPr>
         <w:rFonts w:ascii="Wingdings" w:hAnsi="Wingdings" w:hint="default"/>
@@ -1031,7 +1630,7 @@
       <w:lvlText w:val=""/>
       <w:lvlJc w:val="left"/>
       <w:pPr>
-        <w:ind w:left="3240" w:hanging="360"/>
+        <w:ind w:left="3600" w:hanging="360"/>
       </w:pPr>
       <w:rPr>
         <w:rFonts w:ascii="Symbol" w:hAnsi="Symbol" w:hint="default"/>
@@ -1043,7 +1642,7 @@
       <w:lvlText w:val="o"/>
       <w:lvlJc w:val="left"/>
       <w:pPr>
-        <w:ind w:left="3960" w:hanging="360"/>
+        <w:ind w:left="4320" w:hanging="360"/>
       </w:pPr>
       <w:rPr>
         <w:rFonts w:ascii="Courier New" w:hAnsi="Courier New" w:cs="Courier New" w:hint="default"/>
@@ -1055,7 +1654,7 @@
       <w:lvlText w:val=""/>
       <w:lvlJc w:val="left"/>
       <w:pPr>
-        <w:ind w:left="4680" w:hanging="360"/>
+        <w:ind w:left="5040" w:hanging="360"/>
       </w:pPr>
       <w:rPr>
         <w:rFonts w:ascii="Wingdings" w:hAnsi="Wingdings" w:hint="default"/>
@@ -1067,7 +1666,7 @@
       <w:lvlText w:val=""/>
       <w:lvlJc w:val="left"/>
       <w:pPr>
-        <w:ind w:left="5400" w:hanging="360"/>
+        <w:ind w:left="5760" w:hanging="360"/>
       </w:pPr>
       <w:rPr>
         <w:rFonts w:ascii="Symbol" w:hAnsi="Symbol" w:hint="default"/>
@@ -1079,7 +1678,7 @@
       <w:lvlText w:val="o"/>
       <w:lvlJc w:val="left"/>
       <w:pPr>
-        <w:ind w:left="6120" w:hanging="360"/>
+        <w:ind w:left="6480" w:hanging="360"/>
       </w:pPr>
       <w:rPr>
         <w:rFonts w:ascii="Courier New" w:hAnsi="Courier New" w:cs="Courier New" w:hint="default"/>
@@ -1091,6 +1690,119 @@
       <w:lvlText w:val=""/>
       <w:lvlJc w:val="left"/>
       <w:pPr>
+        <w:ind w:left="7200" w:hanging="360"/>
+      </w:pPr>
+      <w:rPr>
+        <w:rFonts w:ascii="Wingdings" w:hAnsi="Wingdings" w:hint="default"/>
+      </w:rPr>
+    </w:lvl>
+  </w:abstractNum>
+  <w:abstractNum w:abstractNumId="2" w15:restartNumberingAfterBreak="0">
+    <w:nsid w:val="5A5C55EB"/>
+    <w:multiLevelType w:val="hybridMultilevel"/>
+    <w:tmpl w:val="A7C4A34A"/>
+    <w:lvl w:ilvl="0" w:tplc="04090001">
+      <w:start w:val="1"/>
+      <w:numFmt w:val="bullet"/>
+      <w:lvlText w:val=""/>
+      <w:lvlJc w:val="left"/>
+      <w:pPr>
+        <w:ind w:left="1080" w:hanging="360"/>
+      </w:pPr>
+      <w:rPr>
+        <w:rFonts w:ascii="Symbol" w:hAnsi="Symbol" w:hint="default"/>
+      </w:rPr>
+    </w:lvl>
+    <w:lvl w:ilvl="1" w:tplc="04090003" w:tentative="1">
+      <w:start w:val="1"/>
+      <w:numFmt w:val="bullet"/>
+      <w:lvlText w:val="o"/>
+      <w:lvlJc w:val="left"/>
+      <w:pPr>
+        <w:ind w:left="1800" w:hanging="360"/>
+      </w:pPr>
+      <w:rPr>
+        <w:rFonts w:ascii="Courier New" w:hAnsi="Courier New" w:cs="Courier New" w:hint="default"/>
+      </w:rPr>
+    </w:lvl>
+    <w:lvl w:ilvl="2" w:tplc="04090005" w:tentative="1">
+      <w:start w:val="1"/>
+      <w:numFmt w:val="bullet"/>
+      <w:lvlText w:val=""/>
+      <w:lvlJc w:val="left"/>
+      <w:pPr>
+        <w:ind w:left="2520" w:hanging="360"/>
+      </w:pPr>
+      <w:rPr>
+        <w:rFonts w:ascii="Wingdings" w:hAnsi="Wingdings" w:hint="default"/>
+      </w:rPr>
+    </w:lvl>
+    <w:lvl w:ilvl="3" w:tplc="04090001" w:tentative="1">
+      <w:start w:val="1"/>
+      <w:numFmt w:val="bullet"/>
+      <w:lvlText w:val=""/>
+      <w:lvlJc w:val="left"/>
+      <w:pPr>
+        <w:ind w:left="3240" w:hanging="360"/>
+      </w:pPr>
+      <w:rPr>
+        <w:rFonts w:ascii="Symbol" w:hAnsi="Symbol" w:hint="default"/>
+      </w:rPr>
+    </w:lvl>
+    <w:lvl w:ilvl="4" w:tplc="04090003" w:tentative="1">
+      <w:start w:val="1"/>
+      <w:numFmt w:val="bullet"/>
+      <w:lvlText w:val="o"/>
+      <w:lvlJc w:val="left"/>
+      <w:pPr>
+        <w:ind w:left="3960" w:hanging="360"/>
+      </w:pPr>
+      <w:rPr>
+        <w:rFonts w:ascii="Courier New" w:hAnsi="Courier New" w:cs="Courier New" w:hint="default"/>
+      </w:rPr>
+    </w:lvl>
+    <w:lvl w:ilvl="5" w:tplc="04090005" w:tentative="1">
+      <w:start w:val="1"/>
+      <w:numFmt w:val="bullet"/>
+      <w:lvlText w:val=""/>
+      <w:lvlJc w:val="left"/>
+      <w:pPr>
+        <w:ind w:left="4680" w:hanging="360"/>
+      </w:pPr>
+      <w:rPr>
+        <w:rFonts w:ascii="Wingdings" w:hAnsi="Wingdings" w:hint="default"/>
+      </w:rPr>
+    </w:lvl>
+    <w:lvl w:ilvl="6" w:tplc="04090001" w:tentative="1">
+      <w:start w:val="1"/>
+      <w:numFmt w:val="bullet"/>
+      <w:lvlText w:val=""/>
+      <w:lvlJc w:val="left"/>
+      <w:pPr>
+        <w:ind w:left="5400" w:hanging="360"/>
+      </w:pPr>
+      <w:rPr>
+        <w:rFonts w:ascii="Symbol" w:hAnsi="Symbol" w:hint="default"/>
+      </w:rPr>
+    </w:lvl>
+    <w:lvl w:ilvl="7" w:tplc="04090003" w:tentative="1">
+      <w:start w:val="1"/>
+      <w:numFmt w:val="bullet"/>
+      <w:lvlText w:val="o"/>
+      <w:lvlJc w:val="left"/>
+      <w:pPr>
+        <w:ind w:left="6120" w:hanging="360"/>
+      </w:pPr>
+      <w:rPr>
+        <w:rFonts w:ascii="Courier New" w:hAnsi="Courier New" w:cs="Courier New" w:hint="default"/>
+      </w:rPr>
+    </w:lvl>
+    <w:lvl w:ilvl="8" w:tplc="04090005" w:tentative="1">
+      <w:start w:val="1"/>
+      <w:numFmt w:val="bullet"/>
+      <w:lvlText w:val=""/>
+      <w:lvlJc w:val="left"/>
+      <w:pPr>
         <w:ind w:left="6840" w:hanging="360"/>
       </w:pPr>
       <w:rPr>
@@ -1102,13 +1814,16 @@
     <w:abstractNumId w:val="0"/>
   </w:num>
   <w:num w:numId="2" w16cid:durableId="455149259">
-    <w:abstractNumId w:val="1"/>
+    <w:abstractNumId w:val="2"/>
   </w:num>
   <w:num w:numId="3" w16cid:durableId="1987738557">
     <w:abstractNumId w:val="0"/>
     <w:lvlOverride w:ilvl="0">
       <w:startOverride w:val="1"/>
     </w:lvlOverride>
+  </w:num>
+  <w:num w:numId="4" w16cid:durableId="1070924246">
+    <w:abstractNumId w:val="1"/>
   </w:num>
 </w:numbering>
 </file>

</xml_diff>

<commit_message>
Demo, MVC and 3FN
</commit_message>
<xml_diff>
--- a/doc/Documentation.docx
+++ b/doc/Documentation.docx
@@ -115,7 +115,15 @@
           <w:sz w:val="36"/>
           <w:szCs w:val="36"/>
         </w:rPr>
-        <w:t>“</w:t>
+        <w:t>“Advanced programming methods”</w:t>
+      </w:r>
+      <w:r>
+        <w:rPr>
+          <w:rFonts w:ascii="CMU Serif" w:hAnsi="CMU Serif" w:cs="CMU Serif"/>
+          <w:sz w:val="36"/>
+          <w:szCs w:val="36"/>
+        </w:rPr>
+        <w:t xml:space="preserve"> which focuses on the analysis of the </w:t>
       </w:r>
       <w:r>
         <w:rPr>
@@ -125,7 +133,34 @@
           <w:sz w:val="36"/>
           <w:szCs w:val="36"/>
         </w:rPr>
-        <w:t>Advanced programming methods</w:t>
+        <w:t>Java</w:t>
+      </w:r>
+      <w:r>
+        <w:rPr>
+          <w:rFonts w:ascii="CMU Serif" w:hAnsi="CMU Serif" w:cs="CMU Serif"/>
+          <w:sz w:val="36"/>
+          <w:szCs w:val="36"/>
+        </w:rPr>
+        <w:t xml:space="preserve"> programming language.</w:t>
+      </w:r>
+    </w:p>
+    <w:p>
+      <w:pPr>
+        <w:ind w:firstLine="720"/>
+        <w:jc w:val="both"/>
+        <w:rPr>
+          <w:rFonts w:ascii="CMU Serif" w:hAnsi="CMU Serif" w:cs="CMU Serif"/>
+          <w:sz w:val="36"/>
+          <w:szCs w:val="36"/>
+        </w:rPr>
+      </w:pPr>
+      <w:r>
+        <w:rPr>
+          <w:rFonts w:ascii="CMU Serif" w:hAnsi="CMU Serif" w:cs="CMU Serif"/>
+          <w:sz w:val="36"/>
+          <w:szCs w:val="36"/>
+        </w:rPr>
+        <w:t xml:space="preserve">I chose project number </w:t>
       </w:r>
       <w:r>
         <w:rPr>
@@ -135,15 +170,15 @@
           <w:sz w:val="36"/>
           <w:szCs w:val="36"/>
         </w:rPr>
-        <w:t>”</w:t>
-      </w:r>
-      <w:r>
-        <w:rPr>
-          <w:rFonts w:ascii="CMU Serif" w:hAnsi="CMU Serif" w:cs="CMU Serif"/>
-          <w:sz w:val="36"/>
-          <w:szCs w:val="36"/>
-        </w:rPr>
-        <w:t xml:space="preserve"> which focuses on the analysis of the </w:t>
+        <w:t>A.20</w:t>
+      </w:r>
+      <w:r>
+        <w:rPr>
+          <w:rFonts w:ascii="CMU Serif" w:hAnsi="CMU Serif" w:cs="CMU Serif"/>
+          <w:sz w:val="36"/>
+          <w:szCs w:val="36"/>
+        </w:rPr>
+        <w:t xml:space="preserve"> which requires the implementation of the </w:t>
       </w:r>
       <w:r>
         <w:rPr>
@@ -153,34 +188,7 @@
           <w:sz w:val="36"/>
           <w:szCs w:val="36"/>
         </w:rPr>
-        <w:t>Java</w:t>
-      </w:r>
-      <w:r>
-        <w:rPr>
-          <w:rFonts w:ascii="CMU Serif" w:hAnsi="CMU Serif" w:cs="CMU Serif"/>
-          <w:sz w:val="36"/>
-          <w:szCs w:val="36"/>
-        </w:rPr>
-        <w:t xml:space="preserve"> programming language.</w:t>
-      </w:r>
-    </w:p>
-    <w:p>
-      <w:pPr>
-        <w:ind w:firstLine="720"/>
-        <w:jc w:val="both"/>
-        <w:rPr>
-          <w:rFonts w:ascii="CMU Serif" w:hAnsi="CMU Serif" w:cs="CMU Serif"/>
-          <w:sz w:val="36"/>
-          <w:szCs w:val="36"/>
-        </w:rPr>
-      </w:pPr>
-      <w:r>
-        <w:rPr>
-          <w:rFonts w:ascii="CMU Serif" w:hAnsi="CMU Serif" w:cs="CMU Serif"/>
-          <w:sz w:val="36"/>
-          <w:szCs w:val="36"/>
-        </w:rPr>
-        <w:t xml:space="preserve">I chose project number </w:t>
+        <w:t>“</w:t>
       </w:r>
       <w:r>
         <w:rPr>
@@ -190,15 +198,7 @@
           <w:sz w:val="36"/>
           <w:szCs w:val="36"/>
         </w:rPr>
-        <w:t>A.20</w:t>
-      </w:r>
-      <w:r>
-        <w:rPr>
-          <w:rFonts w:ascii="CMU Serif" w:hAnsi="CMU Serif" w:cs="CMU Serif"/>
-          <w:sz w:val="36"/>
-          <w:szCs w:val="36"/>
-        </w:rPr>
-        <w:t xml:space="preserve"> which requires the implementation of the </w:t>
+        <w:t>Towers of Hanoi</w:t>
       </w:r>
       <w:r>
         <w:rPr>
@@ -208,7 +208,15 @@
           <w:sz w:val="36"/>
           <w:szCs w:val="36"/>
         </w:rPr>
-        <w:t>“</w:t>
+        <w:t>”</w:t>
+      </w:r>
+      <w:r>
+        <w:rPr>
+          <w:rFonts w:ascii="CMU Serif" w:hAnsi="CMU Serif" w:cs="CMU Serif"/>
+          <w:sz w:val="36"/>
+          <w:szCs w:val="36"/>
+        </w:rPr>
+        <w:t xml:space="preserve"> game using </w:t>
       </w:r>
       <w:r>
         <w:rPr>
@@ -218,7 +226,44 @@
           <w:sz w:val="36"/>
           <w:szCs w:val="36"/>
         </w:rPr>
-        <w:t>Towers of Hanoi</w:t>
+        <w:t>Java</w:t>
+      </w:r>
+      <w:r>
+        <w:rPr>
+          <w:rFonts w:ascii="CMU Serif" w:hAnsi="CMU Serif" w:cs="CMU Serif"/>
+          <w:sz w:val="36"/>
+          <w:szCs w:val="36"/>
+        </w:rPr>
+        <w:t xml:space="preserve"> (and other additional tools).</w:t>
+      </w:r>
+    </w:p>
+    <w:p/>
+    <w:p>
+      <w:pPr>
+        <w:pStyle w:val="CMU-Heading2"/>
+      </w:pPr>
+      <w:r>
+        <w:t>MOTIVATION</w:t>
+      </w:r>
+    </w:p>
+    <w:p/>
+    <w:p>
+      <w:pPr>
+        <w:ind w:firstLine="720"/>
+        <w:jc w:val="both"/>
+        <w:rPr>
+          <w:rFonts w:ascii="CMU Serif" w:hAnsi="CMU Serif" w:cs="CMU Serif"/>
+          <w:sz w:val="36"/>
+          <w:szCs w:val="36"/>
+        </w:rPr>
+      </w:pPr>
+      <w:r>
+        <w:rPr>
+          <w:rFonts w:ascii="CMU Serif" w:hAnsi="CMU Serif" w:cs="CMU Serif"/>
+          <w:sz w:val="36"/>
+          <w:szCs w:val="36"/>
+        </w:rPr>
+        <w:t xml:space="preserve">I chose this project because I already implement this game in </w:t>
       </w:r>
       <w:r>
         <w:rPr>
@@ -228,15 +273,15 @@
           <w:sz w:val="36"/>
           <w:szCs w:val="36"/>
         </w:rPr>
-        <w:t>”</w:t>
-      </w:r>
-      <w:r>
-        <w:rPr>
-          <w:rFonts w:ascii="CMU Serif" w:hAnsi="CMU Serif" w:cs="CMU Serif"/>
-          <w:sz w:val="36"/>
-          <w:szCs w:val="36"/>
-        </w:rPr>
-        <w:t xml:space="preserve"> game using </w:t>
+        <w:t>C++,</w:t>
+      </w:r>
+      <w:r>
+        <w:rPr>
+          <w:rFonts w:ascii="CMU Serif" w:hAnsi="CMU Serif" w:cs="CMU Serif"/>
+          <w:sz w:val="36"/>
+          <w:szCs w:val="36"/>
+        </w:rPr>
+        <w:t xml:space="preserve"> using the </w:t>
       </w:r>
       <w:r>
         <w:rPr>
@@ -246,27 +291,17 @@
           <w:sz w:val="36"/>
           <w:szCs w:val="36"/>
         </w:rPr>
-        <w:t>Java</w:t>
-      </w:r>
-      <w:r>
-        <w:rPr>
-          <w:rFonts w:ascii="CMU Serif" w:hAnsi="CMU Serif" w:cs="CMU Serif"/>
-          <w:sz w:val="36"/>
-          <w:szCs w:val="36"/>
-        </w:rPr>
-        <w:t xml:space="preserve"> (and other additional tools).</w:t>
-      </w:r>
-    </w:p>
-    <w:p/>
-    <w:p>
-      <w:pPr>
-        <w:pStyle w:val="CMU-Heading2"/>
-      </w:pPr>
-      <w:r>
-        <w:t>MOTIVATION</w:t>
-      </w:r>
-    </w:p>
-    <w:p/>
+        <w:t>SFML</w:t>
+      </w:r>
+      <w:r>
+        <w:rPr>
+          <w:rFonts w:ascii="CMU Serif" w:hAnsi="CMU Serif" w:cs="CMU Serif"/>
+          <w:sz w:val="36"/>
+          <w:szCs w:val="36"/>
+        </w:rPr>
+        <w:t xml:space="preserve"> library, and I wanted to make a more complex, clean version that would highlight my progress as a programmer.</w:t>
+      </w:r>
+    </w:p>
     <w:p>
       <w:pPr>
         <w:ind w:firstLine="720"/>
@@ -283,61 +318,6 @@
           <w:sz w:val="36"/>
           <w:szCs w:val="36"/>
         </w:rPr>
-        <w:t xml:space="preserve">I chose this project because I already implement this game in </w:t>
-      </w:r>
-      <w:r>
-        <w:rPr>
-          <w:rFonts w:ascii="CMU Serif" w:hAnsi="CMU Serif" w:cs="CMU Serif"/>
-          <w:b/>
-          <w:bCs/>
-          <w:sz w:val="36"/>
-          <w:szCs w:val="36"/>
-        </w:rPr>
-        <w:t>C++,</w:t>
-      </w:r>
-      <w:r>
-        <w:rPr>
-          <w:rFonts w:ascii="CMU Serif" w:hAnsi="CMU Serif" w:cs="CMU Serif"/>
-          <w:sz w:val="36"/>
-          <w:szCs w:val="36"/>
-        </w:rPr>
-        <w:t xml:space="preserve"> using the </w:t>
-      </w:r>
-      <w:r>
-        <w:rPr>
-          <w:rFonts w:ascii="CMU Serif" w:hAnsi="CMU Serif" w:cs="CMU Serif"/>
-          <w:b/>
-          <w:bCs/>
-          <w:sz w:val="36"/>
-          <w:szCs w:val="36"/>
-        </w:rPr>
-        <w:t>SFML</w:t>
-      </w:r>
-      <w:r>
-        <w:rPr>
-          <w:rFonts w:ascii="CMU Serif" w:hAnsi="CMU Serif" w:cs="CMU Serif"/>
-          <w:sz w:val="36"/>
-          <w:szCs w:val="36"/>
-        </w:rPr>
-        <w:t xml:space="preserve"> library, and I wanted to make a more complex, clean version that would highlight my progress as a programmer.</w:t>
-      </w:r>
-    </w:p>
-    <w:p>
-      <w:pPr>
-        <w:ind w:firstLine="720"/>
-        <w:jc w:val="both"/>
-        <w:rPr>
-          <w:rFonts w:ascii="CMU Serif" w:hAnsi="CMU Serif" w:cs="CMU Serif"/>
-          <w:sz w:val="36"/>
-          <w:szCs w:val="36"/>
-        </w:rPr>
-      </w:pPr>
-      <w:r>
-        <w:rPr>
-          <w:rFonts w:ascii="CMU Serif" w:hAnsi="CMU Serif" w:cs="CMU Serif"/>
-          <w:sz w:val="36"/>
-          <w:szCs w:val="36"/>
-        </w:rPr>
         <w:t>Here is a video of the old project:</w:t>
       </w:r>
       <w:r>
@@ -348,7 +328,7 @@
         </w:rPr>
         <w:t xml:space="preserve"> </w:t>
       </w:r>
-      <w:hyperlink r:id="rId5" w:history="1">
+      <w:hyperlink r:id="rId6" w:history="1">
         <w:r>
           <w:rPr>
             <w:rStyle w:val="Hyperlink"/>
@@ -463,37 +443,7 @@
           <w:sz w:val="36"/>
           <w:szCs w:val="36"/>
         </w:rPr>
-        <w:t>“</w:t>
-      </w:r>
-      <w:r>
-        <w:rPr>
-          <w:rFonts w:ascii="CMU Serif" w:hAnsi="CMU Serif" w:cs="CMU Serif"/>
-          <w:b/>
-          <w:bCs/>
-          <w:sz w:val="36"/>
-          <w:szCs w:val="36"/>
-        </w:rPr>
-        <w:t>Advanced Programming Methods</w:t>
-      </w:r>
-      <w:r>
-        <w:rPr>
-          <w:rFonts w:ascii="CMU Serif" w:hAnsi="CMU Serif" w:cs="CMU Serif"/>
-          <w:b/>
-          <w:bCs/>
-          <w:sz w:val="36"/>
-          <w:szCs w:val="36"/>
-        </w:rPr>
-        <w:t>”</w:t>
-      </w:r>
-      <w:r>
-        <w:rPr>
-          <w:rFonts w:ascii="CMU Serif" w:hAnsi="CMU Serif" w:cs="CMU Serif"/>
-          <w:b/>
-          <w:bCs/>
-          <w:sz w:val="36"/>
-          <w:szCs w:val="36"/>
-        </w:rPr>
-        <w:t>.</w:t>
+        <w:t>“Advanced Programming Methods”.</w:t>
       </w:r>
       <w:r>
         <w:rPr>
@@ -977,7 +927,25 @@
           <w:sz w:val="36"/>
           <w:szCs w:val="36"/>
         </w:rPr>
-        <w:t>The Tower of Hanoi (also called The problem of Benares Temple</w:t>
+        <w:t xml:space="preserve">The Tower of Hanoi (also called </w:t>
+      </w:r>
+      <w:proofErr w:type="gramStart"/>
+      <w:r>
+        <w:rPr>
+          <w:rFonts w:ascii="CMU Serif" w:hAnsi="CMU Serif" w:cs="CMU Serif"/>
+          <w:sz w:val="36"/>
+          <w:szCs w:val="36"/>
+        </w:rPr>
+        <w:t>The</w:t>
+      </w:r>
+      <w:proofErr w:type="gramEnd"/>
+      <w:r>
+        <w:rPr>
+          <w:rFonts w:ascii="CMU Serif" w:hAnsi="CMU Serif" w:cs="CMU Serif"/>
+          <w:sz w:val="36"/>
+          <w:szCs w:val="36"/>
+        </w:rPr>
+        <w:t xml:space="preserve"> problem of Benares Temple</w:t>
       </w:r>
       <w:r>
         <w:rPr>
@@ -1707,34 +1675,7 @@
           <w:szCs w:val="36"/>
           <w:lang w:val="ro-RO"/>
         </w:rPr>
-        <w:t xml:space="preserve">I chose to develope </w:t>
-      </w:r>
-      <w:r>
-        <w:rPr>
-          <w:rFonts w:ascii="CMU Serif" w:hAnsi="CMU Serif" w:cs="CMU Serif"/>
-          <w:sz w:val="36"/>
-          <w:szCs w:val="36"/>
-          <w:lang w:val="ro-RO"/>
-        </w:rPr>
-        <w:t xml:space="preserve">the </w:t>
-      </w:r>
-      <w:r>
-        <w:rPr>
-          <w:rFonts w:ascii="CMU Serif" w:hAnsi="CMU Serif" w:cs="CMU Serif"/>
-          <w:sz w:val="36"/>
-          <w:szCs w:val="36"/>
-          <w:lang w:val="ro-RO"/>
-        </w:rPr>
-        <w:t xml:space="preserve">game </w:t>
-      </w:r>
-      <w:r>
-        <w:rPr>
-          <w:rFonts w:ascii="CMU Serif" w:hAnsi="CMU Serif" w:cs="CMU Serif"/>
-          <w:sz w:val="36"/>
-          <w:szCs w:val="36"/>
-          <w:lang w:val="ro-RO"/>
-        </w:rPr>
-        <w:t>in</w:t>
+        <w:t>I chose to develope the game in</w:t>
       </w:r>
       <w:r>
         <w:rPr>
@@ -1845,7 +1786,7 @@
         </w:rPr>
         <w:t xml:space="preserve">The code used for the ghrafic interface respects the </w:t>
       </w:r>
-      <w:hyperlink r:id="rId6" w:history="1">
+      <w:hyperlink r:id="rId7" w:history="1">
         <w:r>
           <w:rPr>
             <w:rStyle w:val="Hyperlink"/>
@@ -2091,16 +2032,7 @@
           <w:szCs w:val="36"/>
           <w:lang w:val="ro-RO"/>
         </w:rPr>
-        <w:t xml:space="preserve"> </w:t>
-      </w:r>
-      <w:r>
-        <w:rPr>
-          <w:rFonts w:ascii="CMU Serif" w:hAnsi="CMU Serif" w:cs="CMU Serif"/>
-          <w:sz w:val="36"/>
-          <w:szCs w:val="36"/>
-          <w:lang w:val="ro-RO"/>
-        </w:rPr>
-        <w:t>–</w:t>
+        <w:t xml:space="preserve"> –</w:t>
       </w:r>
       <w:r>
         <w:rPr>
@@ -2711,7 +2643,7 @@
         </w:rPr>
         <w:t xml:space="preserve"> profile: </w:t>
       </w:r>
-      <w:hyperlink r:id="rId7" w:history="1">
+      <w:hyperlink r:id="rId8" w:history="1">
         <w:r>
           <w:rPr>
             <w:rStyle w:val="Hyperlink"/>
@@ -2801,7 +2733,7 @@
                     </pic:cNvPicPr>
                   </pic:nvPicPr>
                   <pic:blipFill>
-                    <a:blip r:embed="rId8" cstate="print">
+                    <a:blip r:embed="rId9" cstate="print">
                       <a:extLst>
                         <a:ext uri="{28A0092B-C50C-407E-A947-70E740481C1C}">
                           <a14:useLocalDpi xmlns:a14="http://schemas.microsoft.com/office/drawing/2010/main" val="0"/>
@@ -2869,7 +2801,7 @@
                     </pic:cNvPicPr>
                   </pic:nvPicPr>
                   <pic:blipFill>
-                    <a:blip r:embed="rId9" cstate="print">
+                    <a:blip r:embed="rId10" cstate="print">
                       <a:extLst>
                         <a:ext uri="{28A0092B-C50C-407E-A947-70E740481C1C}">
                           <a14:useLocalDpi xmlns:a14="http://schemas.microsoft.com/office/drawing/2010/main" val="0"/>
@@ -2942,7 +2874,7 @@
                     </pic:cNvPicPr>
                   </pic:nvPicPr>
                   <pic:blipFill>
-                    <a:blip r:embed="rId10" cstate="print">
+                    <a:blip r:embed="rId11" cstate="print">
                       <a:extLst>
                         <a:ext uri="{28A0092B-C50C-407E-A947-70E740481C1C}">
                           <a14:useLocalDpi xmlns:a14="http://schemas.microsoft.com/office/drawing/2010/main" val="0"/>
@@ -3045,7 +2977,7 @@
                     </pic:cNvPicPr>
                   </pic:nvPicPr>
                   <pic:blipFill>
-                    <a:blip r:embed="rId11" cstate="print">
+                    <a:blip r:embed="rId12" cstate="print">
                       <a:extLst>
                         <a:ext uri="{28A0092B-C50C-407E-A947-70E740481C1C}">
                           <a14:useLocalDpi xmlns:a14="http://schemas.microsoft.com/office/drawing/2010/main" val="0"/>
@@ -3106,7 +3038,7 @@
                     </pic:cNvPicPr>
                   </pic:nvPicPr>
                   <pic:blipFill>
-                    <a:blip r:embed="rId12" cstate="print">
+                    <a:blip r:embed="rId13" cstate="print">
                       <a:extLst>
                         <a:ext uri="{28A0092B-C50C-407E-A947-70E740481C1C}">
                           <a14:useLocalDpi xmlns:a14="http://schemas.microsoft.com/office/drawing/2010/main" val="0"/>
@@ -3167,7 +3099,7 @@
                     </pic:cNvPicPr>
                   </pic:nvPicPr>
                   <pic:blipFill>
-                    <a:blip r:embed="rId13" cstate="print">
+                    <a:blip r:embed="rId14" cstate="print">
                       <a:extLst>
                         <a:ext uri="{28A0092B-C50C-407E-A947-70E740481C1C}">
                           <a14:useLocalDpi xmlns:a14="http://schemas.microsoft.com/office/drawing/2010/main" val="0"/>
@@ -3268,7 +3200,7 @@
                     </pic:cNvPicPr>
                   </pic:nvPicPr>
                   <pic:blipFill>
-                    <a:blip r:embed="rId14" cstate="print">
+                    <a:blip r:embed="rId15" cstate="print">
                       <a:extLst>
                         <a:ext uri="{28A0092B-C50C-407E-A947-70E740481C1C}">
                           <a14:useLocalDpi xmlns:a14="http://schemas.microsoft.com/office/drawing/2010/main" val="0"/>
@@ -3321,37 +3253,615 @@
       <w:r>
         <w:t xml:space="preserve">THE </w:t>
       </w:r>
-    </w:p>
+      <w:r>
+        <w:t>APPLICATION</w:t>
+      </w:r>
+    </w:p>
+    <w:p/>
+    <w:p>
+      <w:pPr>
+        <w:ind w:firstLine="720"/>
+        <w:jc w:val="both"/>
+        <w:rPr>
+          <w:rFonts w:ascii="CMU Serif" w:hAnsi="CMU Serif" w:cs="CMU Serif"/>
+          <w:sz w:val="36"/>
+          <w:szCs w:val="36"/>
+        </w:rPr>
+      </w:pPr>
+      <w:r>
+        <w:rPr>
+          <w:rFonts w:ascii="CMU Serif" w:hAnsi="CMU Serif" w:cs="CMU Serif"/>
+          <w:sz w:val="36"/>
+          <w:szCs w:val="36"/>
+        </w:rPr>
+        <w:t>I have</w:t>
+      </w:r>
+      <w:r>
+        <w:rPr>
+          <w:rFonts w:ascii="CMU Serif" w:hAnsi="CMU Serif" w:cs="CMU Serif"/>
+          <w:sz w:val="36"/>
+          <w:szCs w:val="36"/>
+        </w:rPr>
+        <w:t xml:space="preserve"> </w:t>
+      </w:r>
+      <w:r>
+        <w:rPr>
+          <w:rFonts w:ascii="CMU Serif" w:hAnsi="CMU Serif" w:cs="CMU Serif"/>
+          <w:sz w:val="36"/>
+          <w:szCs w:val="36"/>
+        </w:rPr>
+        <w:t xml:space="preserve">a video </w:t>
+      </w:r>
+      <w:r>
+        <w:rPr>
+          <w:rFonts w:ascii="CMU Serif" w:hAnsi="CMU Serif" w:cs="CMU Serif"/>
+          <w:sz w:val="36"/>
+          <w:szCs w:val="36"/>
+        </w:rPr>
+        <w:t>demo that presents the whole application</w:t>
+      </w:r>
+      <w:r>
+        <w:rPr>
+          <w:rFonts w:ascii="CMU Serif" w:hAnsi="CMU Serif" w:cs="CMU Serif"/>
+          <w:sz w:val="36"/>
+          <w:szCs w:val="36"/>
+        </w:rPr>
+        <w:t xml:space="preserve"> posted on YouTube (Unlisted mode): </w:t>
+      </w:r>
+      <w:r>
+        <w:rPr>
+          <w:rFonts w:ascii="CMU Serif" w:hAnsi="CMU Serif" w:cs="CMU Serif"/>
+          <w:sz w:val="36"/>
+          <w:szCs w:val="36"/>
+        </w:rPr>
+        <w:t xml:space="preserve"> </w:t>
+      </w:r>
+      <w:r>
+        <w:rPr>
+          <w:rFonts w:ascii="CMU Serif" w:hAnsi="CMU Serif" w:cs="CMU Serif"/>
+          <w:sz w:val="36"/>
+          <w:szCs w:val="36"/>
+        </w:rPr>
+        <w:t xml:space="preserve">This link is also found in the </w:t>
+      </w:r>
+      <w:r>
+        <w:rPr>
+          <w:rFonts w:ascii="CMU Serif" w:hAnsi="CMU Serif" w:cs="CMU Serif"/>
+          <w:b/>
+          <w:bCs/>
+          <w:sz w:val="36"/>
+          <w:szCs w:val="36"/>
+        </w:rPr>
+        <w:t>README.md</w:t>
+      </w:r>
+      <w:r>
+        <w:rPr>
+          <w:rFonts w:ascii="CMU Serif" w:hAnsi="CMU Serif" w:cs="CMU Serif"/>
+          <w:sz w:val="36"/>
+          <w:szCs w:val="36"/>
+        </w:rPr>
+        <w:t xml:space="preserve"> file from my GitHub repository</w:t>
+      </w:r>
+      <w:r>
+        <w:rPr>
+          <w:rFonts w:ascii="CMU Serif" w:hAnsi="CMU Serif" w:cs="CMU Serif"/>
+          <w:sz w:val="36"/>
+          <w:szCs w:val="36"/>
+        </w:rPr>
+        <w:t>.</w:t>
+      </w:r>
+    </w:p>
+    <w:p/>
     <w:p>
       <w:pPr>
         <w:pStyle w:val="CMU-Heading2"/>
-        <w:rPr>
-          <w:rFonts w:eastAsia="Times New Roman"/>
-        </w:rPr>
-      </w:pPr>
-      <w:r>
         <w:rPr>
           <w:rFonts w:eastAsia="Times New Roman"/>
           <w:lang w:val="en"/>
         </w:rPr>
-        <w:t xml:space="preserve">THE </w:t>
-      </w:r>
+      </w:pPr>
       <w:r>
         <w:rPr>
           <w:rFonts w:eastAsia="Times New Roman"/>
           <w:lang w:val="en"/>
         </w:rPr>
+        <w:t xml:space="preserve">THE </w:t>
+      </w:r>
+      <w:r>
+        <w:rPr>
+          <w:rFonts w:eastAsia="Times New Roman"/>
+          <w:lang w:val="en"/>
+        </w:rPr>
         <w:t>ARCHITECTURE</w:t>
       </w:r>
     </w:p>
     <w:p>
       <w:pPr>
+        <w:rPr>
+          <w:lang w:val="en"/>
+        </w:rPr>
+      </w:pPr>
+    </w:p>
+    <w:p>
+      <w:pPr>
+        <w:pStyle w:val="CMU-Heading3"/>
+      </w:pPr>
+      <w:r>
+        <w:t xml:space="preserve"> THE GRAPHICAL INTERFAC</w:t>
+      </w:r>
+      <w:r>
+        <w:t>E</w:t>
+      </w:r>
+    </w:p>
+    <w:p>
+      <w:pPr>
+        <w:rPr>
+          <w:lang w:val="en"/>
+        </w:rPr>
+      </w:pPr>
+    </w:p>
+    <w:p>
+      <w:pPr>
+        <w:ind w:firstLine="720"/>
+        <w:jc w:val="both"/>
+        <w:rPr>
+          <w:rFonts w:ascii="CMU Serif" w:hAnsi="CMU Serif" w:cs="CMU Serif"/>
+          <w:sz w:val="36"/>
+          <w:szCs w:val="36"/>
+        </w:rPr>
+      </w:pPr>
+      <w:r>
+        <w:rPr>
+          <w:rFonts w:ascii="CMU Serif" w:hAnsi="CMU Serif" w:cs="CMU Serif"/>
+          <w:sz w:val="36"/>
+          <w:szCs w:val="36"/>
+        </w:rPr>
+        <w:t xml:space="preserve">JavaFX applications are designed to respect the </w:t>
+      </w:r>
+      <w:r>
+        <w:rPr>
+          <w:rFonts w:ascii="CMU Serif" w:hAnsi="CMU Serif" w:cs="CMU Serif"/>
+          <w:b/>
+          <w:bCs/>
+          <w:sz w:val="36"/>
+          <w:szCs w:val="36"/>
+        </w:rPr>
+        <w:t xml:space="preserve">MVC </w:t>
+      </w:r>
+      <w:r>
+        <w:rPr>
+          <w:rFonts w:ascii="CMU Serif" w:hAnsi="CMU Serif" w:cs="CMU Serif"/>
+          <w:sz w:val="36"/>
+          <w:szCs w:val="36"/>
+        </w:rPr>
+        <w:t xml:space="preserve">architecture. </w:t>
+      </w:r>
+    </w:p>
+    <w:p>
+      <w:pPr>
+        <w:ind w:firstLine="720"/>
+        <w:jc w:val="both"/>
+        <w:rPr>
+          <w:rFonts w:ascii="CMU Serif" w:hAnsi="CMU Serif" w:cs="CMU Serif"/>
+          <w:sz w:val="36"/>
+          <w:szCs w:val="36"/>
+        </w:rPr>
+      </w:pPr>
+    </w:p>
+    <w:p>
+      <w:pPr>
+        <w:ind w:firstLine="720"/>
+        <w:jc w:val="both"/>
+        <w:rPr>
+          <w:rFonts w:ascii="CMU Serif" w:hAnsi="CMU Serif" w:cs="CMU Serif"/>
+          <w:sz w:val="36"/>
+          <w:szCs w:val="36"/>
+        </w:rPr>
+      </w:pPr>
+    </w:p>
+    <w:p>
+      <w:pPr>
+        <w:ind w:firstLine="720"/>
+        <w:jc w:val="both"/>
+        <w:rPr>
+          <w:rFonts w:ascii="CMU Serif" w:hAnsi="CMU Serif" w:cs="CMU Serif"/>
+          <w:sz w:val="36"/>
+          <w:szCs w:val="36"/>
+        </w:rPr>
+      </w:pPr>
+    </w:p>
+    <w:p>
+      <w:pPr>
+        <w:ind w:firstLine="720"/>
+        <w:jc w:val="both"/>
+        <w:rPr>
+          <w:rFonts w:ascii="CMU Serif" w:hAnsi="CMU Serif" w:cs="CMU Serif"/>
+          <w:sz w:val="36"/>
+          <w:szCs w:val="36"/>
+        </w:rPr>
+      </w:pPr>
+    </w:p>
+    <w:p>
+      <w:pPr>
+        <w:ind w:firstLine="720"/>
+        <w:jc w:val="both"/>
+        <w:rPr>
+          <w:rFonts w:ascii="CMU Serif" w:hAnsi="CMU Serif" w:cs="CMU Serif"/>
+          <w:sz w:val="36"/>
+          <w:szCs w:val="36"/>
+        </w:rPr>
+      </w:pPr>
+    </w:p>
+    <w:p>
+      <w:pPr>
+        <w:ind w:firstLine="720"/>
+        <w:jc w:val="both"/>
+        <w:rPr>
+          <w:rFonts w:ascii="CMU Serif" w:hAnsi="CMU Serif" w:cs="CMU Serif"/>
+          <w:sz w:val="36"/>
+          <w:szCs w:val="36"/>
+        </w:rPr>
+      </w:pPr>
+    </w:p>
+    <w:p>
+      <w:pPr>
+        <w:ind w:firstLine="720"/>
+        <w:jc w:val="both"/>
+        <w:rPr>
+          <w:rFonts w:ascii="CMU Serif" w:hAnsi="CMU Serif" w:cs="CMU Serif"/>
+          <w:sz w:val="36"/>
+          <w:szCs w:val="36"/>
+        </w:rPr>
+      </w:pPr>
+    </w:p>
+    <w:p>
+      <w:pPr>
+        <w:ind w:firstLine="720"/>
+        <w:jc w:val="both"/>
+        <w:rPr>
+          <w:rFonts w:ascii="CMU Serif" w:hAnsi="CMU Serif" w:cs="CMU Serif"/>
+          <w:sz w:val="36"/>
+          <w:szCs w:val="36"/>
+        </w:rPr>
+      </w:pPr>
+    </w:p>
+    <w:p>
+      <w:pPr>
+        <w:ind w:firstLine="720"/>
+        <w:jc w:val="both"/>
+        <w:rPr>
+          <w:rFonts w:ascii="CMU Serif" w:hAnsi="CMU Serif" w:cs="CMU Serif"/>
+          <w:sz w:val="36"/>
+          <w:szCs w:val="36"/>
+        </w:rPr>
+      </w:pPr>
+    </w:p>
+    <w:p>
+      <w:pPr>
+        <w:ind w:firstLine="720"/>
+        <w:jc w:val="both"/>
+        <w:rPr>
+          <w:rFonts w:ascii="CMU Serif" w:hAnsi="CMU Serif" w:cs="CMU Serif"/>
+          <w:sz w:val="36"/>
+          <w:szCs w:val="36"/>
+        </w:rPr>
+      </w:pPr>
+    </w:p>
+    <w:p>
+      <w:pPr>
+        <w:ind w:firstLine="720"/>
+        <w:jc w:val="both"/>
+        <w:rPr>
+          <w:rFonts w:ascii="CMU Serif" w:hAnsi="CMU Serif" w:cs="CMU Serif"/>
+          <w:sz w:val="36"/>
+          <w:szCs w:val="36"/>
+        </w:rPr>
+      </w:pPr>
+    </w:p>
+    <w:p>
+      <w:pPr>
+        <w:ind w:firstLine="720"/>
+        <w:jc w:val="both"/>
+        <w:rPr>
+          <w:rFonts w:ascii="CMU Serif" w:hAnsi="CMU Serif" w:cs="CMU Serif"/>
+          <w:sz w:val="36"/>
+          <w:szCs w:val="36"/>
+        </w:rPr>
+      </w:pPr>
+    </w:p>
+    <w:p>
+      <w:pPr>
+        <w:ind w:firstLine="720"/>
+        <w:jc w:val="both"/>
+        <w:rPr>
+          <w:rFonts w:ascii="CMU Serif" w:hAnsi="CMU Serif" w:cs="CMU Serif"/>
+          <w:sz w:val="36"/>
+          <w:szCs w:val="36"/>
+        </w:rPr>
+      </w:pPr>
+    </w:p>
+    <w:p>
+      <w:pPr>
+        <w:ind w:firstLine="720"/>
+        <w:jc w:val="both"/>
+        <w:rPr>
+          <w:rFonts w:ascii="CMU Serif" w:hAnsi="CMU Serif" w:cs="CMU Serif"/>
+          <w:sz w:val="36"/>
+          <w:szCs w:val="36"/>
+        </w:rPr>
+      </w:pPr>
+    </w:p>
+    <w:p>
+      <w:pPr>
+        <w:ind w:firstLine="720"/>
+        <w:jc w:val="both"/>
+        <w:rPr>
+          <w:rFonts w:ascii="CMU Serif" w:hAnsi="CMU Serif" w:cs="CMU Serif"/>
+          <w:sz w:val="36"/>
+          <w:szCs w:val="36"/>
+        </w:rPr>
+      </w:pPr>
+    </w:p>
+    <w:p>
+      <w:pPr>
+        <w:ind w:firstLine="720"/>
+        <w:jc w:val="both"/>
+        <w:rPr>
+          <w:rFonts w:ascii="CMU Serif" w:hAnsi="CMU Serif" w:cs="CMU Serif"/>
+          <w:sz w:val="36"/>
+          <w:szCs w:val="36"/>
+        </w:rPr>
+      </w:pPr>
+    </w:p>
+    <w:p>
+      <w:pPr>
+        <w:rPr>
+          <w:lang w:val="en"/>
+        </w:rPr>
+      </w:pPr>
+    </w:p>
+    <w:p>
+      <w:pPr>
+        <w:pStyle w:val="CMU-Heading3"/>
+      </w:pPr>
+      <w:r>
+        <w:t xml:space="preserve"> </w:t>
+      </w:r>
+      <w:r>
+        <w:t>THE DATABASE</w:t>
+      </w:r>
+    </w:p>
+    <w:p>
+      <w:pPr>
+        <w:rPr>
+          <w:lang w:val="en"/>
+        </w:rPr>
+      </w:pPr>
+    </w:p>
+    <w:p>
+      <w:pPr>
+        <w:ind w:firstLine="720"/>
+        <w:jc w:val="both"/>
+        <w:rPr>
+          <w:rFonts w:ascii="CMU Serif" w:hAnsi="CMU Serif" w:cs="CMU Serif"/>
+          <w:sz w:val="36"/>
+          <w:szCs w:val="36"/>
+          <w:lang w:val="ro-RO"/>
+        </w:rPr>
+      </w:pPr>
+      <w:r>
+        <w:rPr>
+          <w:rFonts w:ascii="CMU Serif" w:hAnsi="CMU Serif" w:cs="CMU Serif"/>
+          <w:sz w:val="36"/>
+          <w:szCs w:val="36"/>
+          <w:lang w:val="ro-RO"/>
+        </w:rPr>
+        <w:t>The database respects the 3FN conditions.</w:t>
+      </w:r>
+    </w:p>
+    <w:p>
+      <w:pPr>
+        <w:ind w:firstLine="720"/>
+        <w:jc w:val="both"/>
+        <w:rPr>
+          <w:rFonts w:ascii="CMU Serif" w:hAnsi="CMU Serif" w:cs="CMU Serif"/>
+          <w:sz w:val="36"/>
+          <w:szCs w:val="36"/>
+        </w:rPr>
+      </w:pPr>
+      <w:r>
+        <w:rPr>
+          <w:rFonts w:ascii="CMU Serif" w:hAnsi="CMU Serif" w:cs="CMU Serif"/>
+          <w:sz w:val="36"/>
+          <w:szCs w:val="36"/>
+        </w:rPr>
+        <w:t>What is 3FN? Third normal form (3NF) is a database schema design approach for relational databases which uses normalizing principles to reduce the duplication of data, avoid data anomalies, ensure referential integrity, and simplify data management. It was defined in 1971 by Edgar F. Codd, an English computer scientist who invented the relational model for database management.</w:t>
+      </w:r>
+    </w:p>
+    <w:p>
+      <w:pPr>
+        <w:ind w:firstLine="720"/>
+        <w:jc w:val="both"/>
+        <w:rPr>
+          <w:rFonts w:ascii="CMU Serif" w:hAnsi="CMU Serif" w:cs="CMU Serif"/>
+          <w:sz w:val="36"/>
+          <w:szCs w:val="36"/>
+        </w:rPr>
+      </w:pPr>
+      <w:r>
+        <w:rPr>
+          <w:rFonts w:ascii="CMU Serif" w:hAnsi="CMU Serif" w:cs="CMU Serif"/>
+          <w:sz w:val="36"/>
+          <w:szCs w:val="36"/>
+        </w:rPr>
+        <w:t>A database relation (</w:t>
+      </w:r>
+      <w:proofErr w:type="gramStart"/>
+      <w:r>
+        <w:rPr>
+          <w:rFonts w:ascii="CMU Serif" w:hAnsi="CMU Serif" w:cs="CMU Serif"/>
+          <w:sz w:val="36"/>
+          <w:szCs w:val="36"/>
+        </w:rPr>
+        <w:t>e.g.</w:t>
+      </w:r>
+      <w:proofErr w:type="gramEnd"/>
+      <w:r>
+        <w:rPr>
+          <w:rFonts w:ascii="CMU Serif" w:hAnsi="CMU Serif" w:cs="CMU Serif"/>
+          <w:sz w:val="36"/>
+          <w:szCs w:val="36"/>
+        </w:rPr>
+        <w:t xml:space="preserve"> a database table) is said to meet third normal form standards if all the attributes (e.g. database columns) are functionally dependent on solely the primary key. Codd defined this as a relation in second normal form where </w:t>
+      </w:r>
+      <w:r>
+        <w:rPr>
+          <w:rFonts w:ascii="CMU Serif" w:hAnsi="CMU Serif" w:cs="CMU Serif"/>
+          <w:sz w:val="36"/>
+          <w:szCs w:val="36"/>
+        </w:rPr>
+        <w:lastRenderedPageBreak/>
+        <w:t>all non-prime attributes depend only on the candidate keys and do not have a transitive dependency on another key.</w:t>
+      </w:r>
+    </w:p>
+    <w:p>
+      <w:pPr>
+        <w:ind w:firstLine="720"/>
+        <w:jc w:val="both"/>
+        <w:rPr>
+          <w:rFonts w:ascii="CMU Serif" w:hAnsi="CMU Serif" w:cs="CMU Serif"/>
+          <w:sz w:val="36"/>
+          <w:szCs w:val="36"/>
+        </w:rPr>
+      </w:pPr>
+      <w:r>
+        <w:rPr>
+          <w:rFonts w:ascii="CMU Serif" w:hAnsi="CMU Serif" w:cs="CMU Serif"/>
+          <w:sz w:val="36"/>
+          <w:szCs w:val="36"/>
+        </w:rPr>
+        <w:t xml:space="preserve">My database has 2 </w:t>
+      </w:r>
+      <w:r>
+        <w:rPr>
+          <w:rFonts w:ascii="CMU Serif" w:hAnsi="CMU Serif" w:cs="CMU Serif"/>
+          <w:sz w:val="36"/>
+          <w:szCs w:val="36"/>
+        </w:rPr>
+        <w:t xml:space="preserve">tables </w:t>
+      </w:r>
+      <w:r>
+        <w:rPr>
+          <w:rFonts w:ascii="CMU Serif" w:hAnsi="CMU Serif" w:cs="CMU Serif"/>
+          <w:sz w:val="36"/>
+          <w:szCs w:val="36"/>
+        </w:rPr>
+        <w:t xml:space="preserve">that </w:t>
+      </w:r>
+      <w:r>
+        <w:rPr>
+          <w:rFonts w:ascii="CMU Serif" w:hAnsi="CMU Serif" w:cs="CMU Serif"/>
+          <w:sz w:val="36"/>
+          <w:szCs w:val="36"/>
+        </w:rPr>
+        <w:t>meet the requirements:</w:t>
+      </w:r>
+    </w:p>
+    <w:p>
+      <w:pPr>
+        <w:pStyle w:val="ListParagraph"/>
+        <w:numPr>
+          <w:ilvl w:val="0"/>
+          <w:numId w:val="8"/>
+        </w:numPr>
+        <w:jc w:val="both"/>
+        <w:rPr>
+          <w:rFonts w:ascii="CMU Serif" w:hAnsi="CMU Serif" w:cs="CMU Serif"/>
+          <w:sz w:val="36"/>
+          <w:szCs w:val="36"/>
+        </w:rPr>
+      </w:pPr>
+      <w:r>
+        <w:rPr>
+          <w:rFonts w:ascii="CMU Serif" w:hAnsi="CMU Serif" w:cs="CMU Serif"/>
+          <w:sz w:val="36"/>
+          <w:szCs w:val="36"/>
+        </w:rPr>
+        <w:t xml:space="preserve">They </w:t>
+      </w:r>
+      <w:r>
+        <w:rPr>
+          <w:rFonts w:ascii="CMU Serif" w:hAnsi="CMU Serif" w:cs="CMU Serif"/>
+          <w:sz w:val="36"/>
+          <w:szCs w:val="36"/>
+        </w:rPr>
+        <w:t>both have</w:t>
+      </w:r>
+      <w:r>
+        <w:rPr>
+          <w:rFonts w:ascii="CMU Serif" w:hAnsi="CMU Serif" w:cs="CMU Serif"/>
+          <w:sz w:val="36"/>
+          <w:szCs w:val="36"/>
+        </w:rPr>
+        <w:t xml:space="preserve"> a primary key</w:t>
+      </w:r>
+    </w:p>
+    <w:p>
+      <w:pPr>
+        <w:pStyle w:val="ListParagraph"/>
+        <w:numPr>
+          <w:ilvl w:val="0"/>
+          <w:numId w:val="8"/>
+        </w:numPr>
+        <w:jc w:val="both"/>
+        <w:rPr>
+          <w:rFonts w:ascii="CMU Serif" w:hAnsi="CMU Serif" w:cs="CMU Serif"/>
+          <w:sz w:val="36"/>
+          <w:szCs w:val="36"/>
+        </w:rPr>
+      </w:pPr>
+      <w:r>
+        <w:rPr>
+          <w:rFonts w:ascii="CMU Serif" w:hAnsi="CMU Serif" w:cs="CMU Serif"/>
+          <w:sz w:val="36"/>
+          <w:szCs w:val="36"/>
+        </w:rPr>
+        <w:t>The table columns are functionally dependent on solely the primary key.</w:t>
+      </w:r>
+    </w:p>
+    <w:p>
+      <w:pPr>
+        <w:rPr>
+          <w:lang w:val="en"/>
+        </w:rPr>
+      </w:pPr>
+    </w:p>
+    <w:p>
+      <w:pPr>
+        <w:rPr>
+          <w:lang w:val="en"/>
+        </w:rPr>
+      </w:pPr>
+    </w:p>
+    <w:p>
+      <w:pPr>
         <w:pStyle w:val="CMU-Heading2"/>
       </w:pPr>
       <w:r>
         <w:t>STRUCTURE</w:t>
       </w:r>
     </w:p>
+    <w:p/>
+    <w:p/>
+    <w:p/>
+    <w:p/>
+    <w:p/>
+    <w:p/>
+    <w:p/>
+    <w:p/>
+    <w:p/>
+    <w:p/>
+    <w:p/>
     <w:p>
       <w:pPr>
         <w:pStyle w:val="CMU-Heading2"/>
@@ -3368,11 +3878,6 @@
         <w:t>DATA REPRESENTATION</w:t>
       </w:r>
     </w:p>
-    <w:p>
-      <w:pPr>
-        <w:pStyle w:val="CMU-Heading2"/>
-      </w:pPr>
-    </w:p>
     <w:p/>
     <w:p>
       <w:pPr>
@@ -3453,7 +3958,6 @@
         <w:pStyle w:val="CMU-Heading1"/>
       </w:pPr>
       <w:r>
-        <w:lastRenderedPageBreak/>
         <w:t>CONCLUSIONS</w:t>
       </w:r>
     </w:p>
@@ -3631,9 +4135,9 @@
     </w:lvl>
   </w:abstractNum>
   <w:abstractNum w:abstractNumId="1" w15:restartNumberingAfterBreak="0">
-    <w:nsid w:val="23523685"/>
+    <w:nsid w:val="1F3A392A"/>
     <w:multiLevelType w:val="hybridMultilevel"/>
-    <w:tmpl w:val="9466703A"/>
+    <w:tmpl w:val="E230EE94"/>
     <w:lvl w:ilvl="0" w:tplc="04090001">
       <w:start w:val="1"/>
       <w:numFmt w:val="bullet"/>
@@ -3744,16 +4248,16 @@
     </w:lvl>
   </w:abstractNum>
   <w:abstractNum w:abstractNumId="2" w15:restartNumberingAfterBreak="0">
-    <w:nsid w:val="5A5C55EB"/>
+    <w:nsid w:val="23523685"/>
     <w:multiLevelType w:val="hybridMultilevel"/>
-    <w:tmpl w:val="A7C4A34A"/>
+    <w:tmpl w:val="9466703A"/>
     <w:lvl w:ilvl="0" w:tplc="04090001">
       <w:start w:val="1"/>
       <w:numFmt w:val="bullet"/>
       <w:lvlText w:val=""/>
       <w:lvlJc w:val="left"/>
       <w:pPr>
-        <w:ind w:left="1080" w:hanging="360"/>
+        <w:ind w:left="1440" w:hanging="360"/>
       </w:pPr>
       <w:rPr>
         <w:rFonts w:ascii="Symbol" w:hAnsi="Symbol" w:hint="default"/>
@@ -3765,7 +4269,7 @@
       <w:lvlText w:val="o"/>
       <w:lvlJc w:val="left"/>
       <w:pPr>
-        <w:ind w:left="1800" w:hanging="360"/>
+        <w:ind w:left="2160" w:hanging="360"/>
       </w:pPr>
       <w:rPr>
         <w:rFonts w:ascii="Courier New" w:hAnsi="Courier New" w:cs="Courier New" w:hint="default"/>
@@ -3777,7 +4281,7 @@
       <w:lvlText w:val=""/>
       <w:lvlJc w:val="left"/>
       <w:pPr>
-        <w:ind w:left="2520" w:hanging="360"/>
+        <w:ind w:left="2880" w:hanging="360"/>
       </w:pPr>
       <w:rPr>
         <w:rFonts w:ascii="Wingdings" w:hAnsi="Wingdings" w:hint="default"/>
@@ -3789,7 +4293,7 @@
       <w:lvlText w:val=""/>
       <w:lvlJc w:val="left"/>
       <w:pPr>
-        <w:ind w:left="3240" w:hanging="360"/>
+        <w:ind w:left="3600" w:hanging="360"/>
       </w:pPr>
       <w:rPr>
         <w:rFonts w:ascii="Symbol" w:hAnsi="Symbol" w:hint="default"/>
@@ -3801,7 +4305,7 @@
       <w:lvlText w:val="o"/>
       <w:lvlJc w:val="left"/>
       <w:pPr>
-        <w:ind w:left="3960" w:hanging="360"/>
+        <w:ind w:left="4320" w:hanging="360"/>
       </w:pPr>
       <w:rPr>
         <w:rFonts w:ascii="Courier New" w:hAnsi="Courier New" w:cs="Courier New" w:hint="default"/>
@@ -3813,7 +4317,7 @@
       <w:lvlText w:val=""/>
       <w:lvlJc w:val="left"/>
       <w:pPr>
-        <w:ind w:left="4680" w:hanging="360"/>
+        <w:ind w:left="5040" w:hanging="360"/>
       </w:pPr>
       <w:rPr>
         <w:rFonts w:ascii="Wingdings" w:hAnsi="Wingdings" w:hint="default"/>
@@ -3825,7 +4329,7 @@
       <w:lvlText w:val=""/>
       <w:lvlJc w:val="left"/>
       <w:pPr>
-        <w:ind w:left="5400" w:hanging="360"/>
+        <w:ind w:left="5760" w:hanging="360"/>
       </w:pPr>
       <w:rPr>
         <w:rFonts w:ascii="Symbol" w:hAnsi="Symbol" w:hint="default"/>
@@ -3837,7 +4341,7 @@
       <w:lvlText w:val="o"/>
       <w:lvlJc w:val="left"/>
       <w:pPr>
-        <w:ind w:left="6120" w:hanging="360"/>
+        <w:ind w:left="6480" w:hanging="360"/>
       </w:pPr>
       <w:rPr>
         <w:rFonts w:ascii="Courier New" w:hAnsi="Courier New" w:cs="Courier New" w:hint="default"/>
@@ -3849,7 +4353,7 @@
       <w:lvlText w:val=""/>
       <w:lvlJc w:val="left"/>
       <w:pPr>
-        <w:ind w:left="6840" w:hanging="360"/>
+        <w:ind w:left="7200" w:hanging="360"/>
       </w:pPr>
       <w:rPr>
         <w:rFonts w:ascii="Wingdings" w:hAnsi="Wingdings" w:hint="default"/>
@@ -3857,9 +4361,96 @@
     </w:lvl>
   </w:abstractNum>
   <w:abstractNum w:abstractNumId="3" w15:restartNumberingAfterBreak="0">
-    <w:nsid w:val="5E675BFD"/>
+    <w:nsid w:val="25736991"/>
     <w:multiLevelType w:val="hybridMultilevel"/>
-    <w:tmpl w:val="6C706B54"/>
+    <w:tmpl w:val="63065E30"/>
+    <w:lvl w:ilvl="0" w:tplc="4070886C">
+      <w:start w:val="1"/>
+      <w:numFmt w:val="decimal"/>
+      <w:pStyle w:val="CMU-Heading3"/>
+      <w:lvlText w:val="%1."/>
+      <w:lvlJc w:val="left"/>
+      <w:pPr>
+        <w:ind w:left="720" w:hanging="360"/>
+      </w:pPr>
+    </w:lvl>
+    <w:lvl w:ilvl="1" w:tplc="04090019" w:tentative="1">
+      <w:start w:val="1"/>
+      <w:numFmt w:val="lowerLetter"/>
+      <w:lvlText w:val="%2."/>
+      <w:lvlJc w:val="left"/>
+      <w:pPr>
+        <w:ind w:left="1440" w:hanging="360"/>
+      </w:pPr>
+    </w:lvl>
+    <w:lvl w:ilvl="2" w:tplc="0409001B" w:tentative="1">
+      <w:start w:val="1"/>
+      <w:numFmt w:val="lowerRoman"/>
+      <w:lvlText w:val="%3."/>
+      <w:lvlJc w:val="right"/>
+      <w:pPr>
+        <w:ind w:left="2160" w:hanging="180"/>
+      </w:pPr>
+    </w:lvl>
+    <w:lvl w:ilvl="3" w:tplc="0409000F" w:tentative="1">
+      <w:start w:val="1"/>
+      <w:numFmt w:val="decimal"/>
+      <w:lvlText w:val="%4."/>
+      <w:lvlJc w:val="left"/>
+      <w:pPr>
+        <w:ind w:left="2880" w:hanging="360"/>
+      </w:pPr>
+    </w:lvl>
+    <w:lvl w:ilvl="4" w:tplc="04090019" w:tentative="1">
+      <w:start w:val="1"/>
+      <w:numFmt w:val="lowerLetter"/>
+      <w:lvlText w:val="%5."/>
+      <w:lvlJc w:val="left"/>
+      <w:pPr>
+        <w:ind w:left="3600" w:hanging="360"/>
+      </w:pPr>
+    </w:lvl>
+    <w:lvl w:ilvl="5" w:tplc="0409001B" w:tentative="1">
+      <w:start w:val="1"/>
+      <w:numFmt w:val="lowerRoman"/>
+      <w:lvlText w:val="%6."/>
+      <w:lvlJc w:val="right"/>
+      <w:pPr>
+        <w:ind w:left="4320" w:hanging="180"/>
+      </w:pPr>
+    </w:lvl>
+    <w:lvl w:ilvl="6" w:tplc="0409000F" w:tentative="1">
+      <w:start w:val="1"/>
+      <w:numFmt w:val="decimal"/>
+      <w:lvlText w:val="%7."/>
+      <w:lvlJc w:val="left"/>
+      <w:pPr>
+        <w:ind w:left="5040" w:hanging="360"/>
+      </w:pPr>
+    </w:lvl>
+    <w:lvl w:ilvl="7" w:tplc="04090019" w:tentative="1">
+      <w:start w:val="1"/>
+      <w:numFmt w:val="lowerLetter"/>
+      <w:lvlText w:val="%8."/>
+      <w:lvlJc w:val="left"/>
+      <w:pPr>
+        <w:ind w:left="5760" w:hanging="360"/>
+      </w:pPr>
+    </w:lvl>
+    <w:lvl w:ilvl="8" w:tplc="0409001B" w:tentative="1">
+      <w:start w:val="1"/>
+      <w:numFmt w:val="lowerRoman"/>
+      <w:lvlText w:val="%9."/>
+      <w:lvlJc w:val="right"/>
+      <w:pPr>
+        <w:ind w:left="6480" w:hanging="180"/>
+      </w:pPr>
+    </w:lvl>
+  </w:abstractNum>
+  <w:abstractNum w:abstractNumId="4" w15:restartNumberingAfterBreak="0">
+    <w:nsid w:val="5A5C55EB"/>
+    <w:multiLevelType w:val="hybridMultilevel"/>
+    <w:tmpl w:val="A7C4A34A"/>
     <w:lvl w:ilvl="0" w:tplc="04090001">
       <w:start w:val="1"/>
       <w:numFmt w:val="bullet"/>
@@ -3969,11 +4560,124 @@
       </w:rPr>
     </w:lvl>
   </w:abstractNum>
+  <w:abstractNum w:abstractNumId="5" w15:restartNumberingAfterBreak="0">
+    <w:nsid w:val="5E675BFD"/>
+    <w:multiLevelType w:val="hybridMultilevel"/>
+    <w:tmpl w:val="6C706B54"/>
+    <w:lvl w:ilvl="0" w:tplc="04090001">
+      <w:start w:val="1"/>
+      <w:numFmt w:val="bullet"/>
+      <w:lvlText w:val=""/>
+      <w:lvlJc w:val="left"/>
+      <w:pPr>
+        <w:ind w:left="1080" w:hanging="360"/>
+      </w:pPr>
+      <w:rPr>
+        <w:rFonts w:ascii="Symbol" w:hAnsi="Symbol" w:hint="default"/>
+      </w:rPr>
+    </w:lvl>
+    <w:lvl w:ilvl="1" w:tplc="04090003" w:tentative="1">
+      <w:start w:val="1"/>
+      <w:numFmt w:val="bullet"/>
+      <w:lvlText w:val="o"/>
+      <w:lvlJc w:val="left"/>
+      <w:pPr>
+        <w:ind w:left="1800" w:hanging="360"/>
+      </w:pPr>
+      <w:rPr>
+        <w:rFonts w:ascii="Courier New" w:hAnsi="Courier New" w:cs="Courier New" w:hint="default"/>
+      </w:rPr>
+    </w:lvl>
+    <w:lvl w:ilvl="2" w:tplc="04090005" w:tentative="1">
+      <w:start w:val="1"/>
+      <w:numFmt w:val="bullet"/>
+      <w:lvlText w:val=""/>
+      <w:lvlJc w:val="left"/>
+      <w:pPr>
+        <w:ind w:left="2520" w:hanging="360"/>
+      </w:pPr>
+      <w:rPr>
+        <w:rFonts w:ascii="Wingdings" w:hAnsi="Wingdings" w:hint="default"/>
+      </w:rPr>
+    </w:lvl>
+    <w:lvl w:ilvl="3" w:tplc="04090001" w:tentative="1">
+      <w:start w:val="1"/>
+      <w:numFmt w:val="bullet"/>
+      <w:lvlText w:val=""/>
+      <w:lvlJc w:val="left"/>
+      <w:pPr>
+        <w:ind w:left="3240" w:hanging="360"/>
+      </w:pPr>
+      <w:rPr>
+        <w:rFonts w:ascii="Symbol" w:hAnsi="Symbol" w:hint="default"/>
+      </w:rPr>
+    </w:lvl>
+    <w:lvl w:ilvl="4" w:tplc="04090003" w:tentative="1">
+      <w:start w:val="1"/>
+      <w:numFmt w:val="bullet"/>
+      <w:lvlText w:val="o"/>
+      <w:lvlJc w:val="left"/>
+      <w:pPr>
+        <w:ind w:left="3960" w:hanging="360"/>
+      </w:pPr>
+      <w:rPr>
+        <w:rFonts w:ascii="Courier New" w:hAnsi="Courier New" w:cs="Courier New" w:hint="default"/>
+      </w:rPr>
+    </w:lvl>
+    <w:lvl w:ilvl="5" w:tplc="04090005" w:tentative="1">
+      <w:start w:val="1"/>
+      <w:numFmt w:val="bullet"/>
+      <w:lvlText w:val=""/>
+      <w:lvlJc w:val="left"/>
+      <w:pPr>
+        <w:ind w:left="4680" w:hanging="360"/>
+      </w:pPr>
+      <w:rPr>
+        <w:rFonts w:ascii="Wingdings" w:hAnsi="Wingdings" w:hint="default"/>
+      </w:rPr>
+    </w:lvl>
+    <w:lvl w:ilvl="6" w:tplc="04090001" w:tentative="1">
+      <w:start w:val="1"/>
+      <w:numFmt w:val="bullet"/>
+      <w:lvlText w:val=""/>
+      <w:lvlJc w:val="left"/>
+      <w:pPr>
+        <w:ind w:left="5400" w:hanging="360"/>
+      </w:pPr>
+      <w:rPr>
+        <w:rFonts w:ascii="Symbol" w:hAnsi="Symbol" w:hint="default"/>
+      </w:rPr>
+    </w:lvl>
+    <w:lvl w:ilvl="7" w:tplc="04090003" w:tentative="1">
+      <w:start w:val="1"/>
+      <w:numFmt w:val="bullet"/>
+      <w:lvlText w:val="o"/>
+      <w:lvlJc w:val="left"/>
+      <w:pPr>
+        <w:ind w:left="6120" w:hanging="360"/>
+      </w:pPr>
+      <w:rPr>
+        <w:rFonts w:ascii="Courier New" w:hAnsi="Courier New" w:cs="Courier New" w:hint="default"/>
+      </w:rPr>
+    </w:lvl>
+    <w:lvl w:ilvl="8" w:tplc="04090005" w:tentative="1">
+      <w:start w:val="1"/>
+      <w:numFmt w:val="bullet"/>
+      <w:lvlText w:val=""/>
+      <w:lvlJc w:val="left"/>
+      <w:pPr>
+        <w:ind w:left="6840" w:hanging="360"/>
+      </w:pPr>
+      <w:rPr>
+        <w:rFonts w:ascii="Wingdings" w:hAnsi="Wingdings" w:hint="default"/>
+      </w:rPr>
+    </w:lvl>
+  </w:abstractNum>
   <w:num w:numId="1" w16cid:durableId="1496532670">
     <w:abstractNumId w:val="0"/>
   </w:num>
   <w:num w:numId="2" w16cid:durableId="455149259">
-    <w:abstractNumId w:val="2"/>
+    <w:abstractNumId w:val="4"/>
   </w:num>
   <w:num w:numId="3" w16cid:durableId="1987738557">
     <w:abstractNumId w:val="0"/>
@@ -3982,7 +4686,7 @@
     </w:lvlOverride>
   </w:num>
   <w:num w:numId="4" w16cid:durableId="1070924246">
-    <w:abstractNumId w:val="1"/>
+    <w:abstractNumId w:val="2"/>
   </w:num>
   <w:num w:numId="5" w16cid:durableId="126776254">
     <w:abstractNumId w:val="0"/>
@@ -3991,13 +4695,19 @@
     </w:lvlOverride>
   </w:num>
   <w:num w:numId="6" w16cid:durableId="477844761">
-    <w:abstractNumId w:val="3"/>
+    <w:abstractNumId w:val="5"/>
   </w:num>
   <w:num w:numId="7" w16cid:durableId="1072004962">
     <w:abstractNumId w:val="0"/>
     <w:lvlOverride w:ilvl="0">
       <w:startOverride w:val="1"/>
     </w:lvlOverride>
+  </w:num>
+  <w:num w:numId="8" w16cid:durableId="290206769">
+    <w:abstractNumId w:val="1"/>
+  </w:num>
+  <w:num w:numId="9" w16cid:durableId="42028925">
+    <w:abstractNumId w:val="3"/>
   </w:num>
 </w:numbering>
 </file>
@@ -4447,10 +5157,32 @@
       <w:szCs w:val="26"/>
     </w:rPr>
   </w:style>
+  <w:style w:type="paragraph" w:styleId="Heading3">
+    <w:name w:val="heading 3"/>
+    <w:basedOn w:val="Normal"/>
+    <w:next w:val="Normal"/>
+    <w:link w:val="Heading3Char"/>
+    <w:uiPriority w:val="9"/>
+    <w:semiHidden/>
+    <w:unhideWhenUsed/>
+    <w:qFormat/>
+    <w:rsid w:val="006A06F4"/>
+    <w:pPr>
+      <w:keepNext/>
+      <w:keepLines/>
+      <w:spacing w:before="40" w:after="0"/>
+      <w:outlineLvl w:val="2"/>
+    </w:pPr>
+    <w:rPr>
+      <w:rFonts w:asciiTheme="majorHAnsi" w:eastAsiaTheme="majorEastAsia" w:hAnsiTheme="majorHAnsi" w:cstheme="majorBidi"/>
+      <w:color w:val="1F3763" w:themeColor="accent1" w:themeShade="7F"/>
+      <w:sz w:val="24"/>
+      <w:szCs w:val="24"/>
+    </w:rPr>
+  </w:style>
   <w:style w:type="character" w:default="1" w:styleId="DefaultParagraphFont">
     <w:name w:val="Default Paragraph Font"/>
     <w:uiPriority w:val="1"/>
-    <w:semiHidden/>
     <w:unhideWhenUsed/>
   </w:style>
   <w:style w:type="table" w:default="1" w:styleId="TableNormal">
@@ -4589,6 +5321,7 @@
   <w:style w:type="paragraph" w:styleId="ListParagraph">
     <w:name w:val="List Paragraph"/>
     <w:basedOn w:val="Normal"/>
+    <w:link w:val="ListParagraphChar"/>
     <w:uiPriority w:val="34"/>
     <w:qFormat/>
     <w:rsid w:val="0011423B"/>
@@ -4653,6 +5386,62 @@
     <w:name w:val="y2iqfc"/>
     <w:basedOn w:val="DefaultParagraphFont"/>
     <w:rsid w:val="00A93937"/>
+  </w:style>
+  <w:style w:type="character" w:customStyle="1" w:styleId="ListParagraphChar">
+    <w:name w:val="List Paragraph Char"/>
+    <w:basedOn w:val="DefaultParagraphFont"/>
+    <w:link w:val="ListParagraph"/>
+    <w:uiPriority w:val="34"/>
+    <w:rsid w:val="004078B5"/>
+  </w:style>
+  <w:style w:type="paragraph" w:customStyle="1" w:styleId="CMU-Heading3">
+    <w:name w:val="CMU - Heading 3"/>
+    <w:basedOn w:val="Heading3"/>
+    <w:next w:val="Normal"/>
+    <w:link w:val="CMU-Heading3Char"/>
+    <w:qFormat/>
+    <w:rsid w:val="006A06F4"/>
+    <w:pPr>
+      <w:numPr>
+        <w:numId w:val="9"/>
+      </w:numPr>
+      <w:jc w:val="both"/>
+    </w:pPr>
+    <w:rPr>
+      <w:rFonts w:ascii="CMU Serif" w:hAnsi="CMU Serif"/>
+      <w:b/>
+      <w:color w:val="000000" w:themeColor="text1"/>
+      <w:sz w:val="40"/>
+      <w:lang w:val="en"/>
+    </w:rPr>
+  </w:style>
+  <w:style w:type="character" w:customStyle="1" w:styleId="CMU-Heading3Char">
+    <w:name w:val="CMU - Heading 3 Char"/>
+    <w:basedOn w:val="DefaultParagraphFont"/>
+    <w:link w:val="CMU-Heading3"/>
+    <w:rsid w:val="006A06F4"/>
+    <w:rPr>
+      <w:rFonts w:ascii="CMU Serif" w:eastAsiaTheme="majorEastAsia" w:hAnsi="CMU Serif" w:cstheme="majorBidi"/>
+      <w:b/>
+      <w:color w:val="000000" w:themeColor="text1"/>
+      <w:sz w:val="40"/>
+      <w:szCs w:val="24"/>
+      <w:lang w:val="en"/>
+    </w:rPr>
+  </w:style>
+  <w:style w:type="character" w:customStyle="1" w:styleId="Heading3Char">
+    <w:name w:val="Heading 3 Char"/>
+    <w:basedOn w:val="DefaultParagraphFont"/>
+    <w:link w:val="Heading3"/>
+    <w:uiPriority w:val="9"/>
+    <w:semiHidden/>
+    <w:rsid w:val="006A06F4"/>
+    <w:rPr>
+      <w:rFonts w:asciiTheme="majorHAnsi" w:eastAsiaTheme="majorEastAsia" w:hAnsiTheme="majorHAnsi" w:cstheme="majorBidi"/>
+      <w:color w:val="1F3763" w:themeColor="accent1" w:themeShade="7F"/>
+      <w:sz w:val="24"/>
+      <w:szCs w:val="24"/>
+    </w:rPr>
   </w:style>
 </w:styles>
 </file>
@@ -4950,4 +5739,34 @@
     </a:ext>
   </a:extLst>
 </a:theme>
+</file>
+
+<file path=word/webextensions/taskpanes.xml><?xml version="1.0" encoding="utf-8"?>
+<wetp:taskpanes xmlns:wetp="http://schemas.microsoft.com/office/webextensions/taskpanes/2010/11">
+  <wetp:taskpane dockstate="right" visibility="0" width="350" row="0">
+    <wetp:webextensionref xmlns:r="http://schemas.openxmlformats.org/officeDocument/2006/relationships" r:id="rId1"/>
+  </wetp:taskpane>
+</wetp:taskpanes>
+</file>
+
+<file path=word/webextensions/webextension1.xml><?xml version="1.0" encoding="utf-8"?>
+<we:webextension xmlns:we="http://schemas.microsoft.com/office/webextensions/webextension/2010/11" id="{4FDA6411-B9A6-4F7D-B4C3-AF206DA24454}">
+  <we:reference id="wa104099688" version="1.3.0.0" store="en-US" storeType="OMEX"/>
+  <we:alternateReferences/>
+  <we:properties/>
+  <we:bindings/>
+  <we:snapshot xmlns:r="http://schemas.openxmlformats.org/officeDocument/2006/relationships"/>
+</we:webextension>
+</file>
+
+<file path=customXml/item1.xml><?xml version="1.0" encoding="utf-8"?>
+<b:Sources xmlns:b="http://schemas.openxmlformats.org/officeDocument/2006/bibliography" xmlns="http://schemas.openxmlformats.org/officeDocument/2006/bibliography" SelectedStyle="\APASixthEditionOfficeOnline.xsl" StyleName="APA" Version="6"/>
+</file>
+
+<file path=customXml/itemProps1.xml><?xml version="1.0" encoding="utf-8"?>
+<ds:datastoreItem xmlns:ds="http://schemas.openxmlformats.org/officeDocument/2006/customXml" ds:itemID="{068BA66A-DFAE-4F5C-9C1C-0EBFE56359E8}">
+  <ds:schemaRefs>
+    <ds:schemaRef ds:uri="http://schemas.openxmlformats.org/officeDocument/2006/bibliography"/>
+  </ds:schemaRefs>
+</ds:datastoreItem>
 </file>
</xml_diff>

<commit_message>
Database management in Intellij + comments
</commit_message>
<xml_diff>
--- a/doc/Documentation.docx
+++ b/doc/Documentation.docx
@@ -30184,6 +30184,66 @@
     <w:p>
       <w:pPr>
         <w:ind w:firstLine="360"/>
+        <w:rPr>
+          <w:rFonts w:ascii="CMU Serif" w:hAnsi="CMU Serif" w:cs="CMU Serif"/>
+          <w:sz w:val="36"/>
+          <w:szCs w:val="36"/>
+        </w:rPr>
+      </w:pPr>
+      <w:r>
+        <w:rPr>
+          <w:rFonts w:ascii="CMU Serif" w:hAnsi="CMU Serif" w:cs="CMU Serif"/>
+          <w:sz w:val="36"/>
+          <w:szCs w:val="36"/>
+        </w:rPr>
+        <w:t>In</w:t>
+      </w:r>
+      <w:r>
+        <w:rPr>
+          <w:rFonts w:ascii="CMU Serif" w:hAnsi="CMU Serif" w:cs="CMU Serif"/>
+          <w:b/>
+          <w:bCs/>
+          <w:sz w:val="36"/>
+          <w:szCs w:val="36"/>
+        </w:rPr>
+        <w:t xml:space="preserve"> </w:t>
+      </w:r>
+      <w:proofErr w:type="spellStart"/>
+      <w:r>
+        <w:rPr>
+          <w:rFonts w:ascii="CMU Serif" w:hAnsi="CMU Serif" w:cs="CMU Serif"/>
+          <w:b/>
+          <w:bCs/>
+          <w:sz w:val="36"/>
+          <w:szCs w:val="36"/>
+        </w:rPr>
+        <w:t>Intellij</w:t>
+      </w:r>
+      <w:proofErr w:type="spellEnd"/>
+      <w:r>
+        <w:rPr>
+          <w:rFonts w:ascii="CMU Serif" w:hAnsi="CMU Serif" w:cs="CMU Serif"/>
+          <w:b/>
+          <w:bCs/>
+          <w:sz w:val="36"/>
+          <w:szCs w:val="36"/>
+        </w:rPr>
+        <w:t xml:space="preserve"> </w:t>
+      </w:r>
+    </w:p>
+    <w:p>
+      <w:pPr>
+        <w:ind w:firstLine="360"/>
+        <w:rPr>
+          <w:rFonts w:ascii="CMU Serif" w:hAnsi="CMU Serif" w:cs="CMU Serif"/>
+          <w:sz w:val="36"/>
+          <w:szCs w:val="36"/>
+        </w:rPr>
+      </w:pPr>
+    </w:p>
+    <w:p>
+      <w:pPr>
+        <w:ind w:firstLine="360"/>
       </w:pPr>
     </w:p>
     <w:p/>
@@ -30194,7 +30254,6 @@
         <w:pStyle w:val="CMU-Heading2"/>
       </w:pPr>
       <w:r>
-        <w:lastRenderedPageBreak/>
         <w:t>DATA REPRESENTATION</w:t>
       </w:r>
     </w:p>

</xml_diff>